<commit_message>
Moved synch to start of FD2 School 08 to ensure doc updates are synched
</commit_message>
<xml_diff>
--- a/farmdata2/farmdata2_modules/fd2_school/activities/08-FD2ComponentsSpike.docx
+++ b/farmdata2/farmdata2_modules/fd2_school/activities/08-FD2ComponentsSpike.docx
@@ -54,7 +54,21 @@
         <w:rPr>
           <w:rFonts w:asciiTheme="minorHAnsi" w:hAnsiTheme="minorHAnsi" w:cstheme="minorHAnsi"/>
         </w:rPr>
-        <w:t>COMP290 – Large Scale and Open Source Software Development</w:t>
+        <w:t xml:space="preserve">COMP290 – Large Scale and </w:t>
+      </w:r>
+      <w:proofErr w:type="gramStart"/>
+      <w:r>
+        <w:rPr>
+          <w:rFonts w:asciiTheme="minorHAnsi" w:hAnsiTheme="minorHAnsi" w:cstheme="minorHAnsi"/>
+        </w:rPr>
+        <w:t>Open Source</w:t>
+      </w:r>
+      <w:proofErr w:type="gramEnd"/>
+      <w:r>
+        <w:rPr>
+          <w:rFonts w:asciiTheme="minorHAnsi" w:hAnsiTheme="minorHAnsi" w:cstheme="minorHAnsi"/>
+        </w:rPr>
+        <w:t xml:space="preserve"> Software Development</w:t>
       </w:r>
     </w:p>
     <w:p>
@@ -163,7 +177,49 @@
         <w:rPr>
           <w:rFonts w:asciiTheme="minorHAnsi" w:hAnsiTheme="minorHAnsi" w:cstheme="minorHAnsi"/>
         </w:rPr>
-        <w:t xml:space="preserve">By this point you have a pretty good handle on how all of the front-end development technologies in FarmData2 (HTML, JavaScript, Vue.js, Axios, and Cypress) fit together.  However, you’ve probably noticed that the Harvest Report page that you have created doesn’t look much like the other FarmData2 pages (e.g. the Seeding Report).  This is because, the actual FarmData2 pages use a collection of </w:t>
+        <w:t xml:space="preserve">By this point you have a pretty good handle on how </w:t>
+      </w:r>
+      <w:proofErr w:type="gramStart"/>
+      <w:r>
+        <w:rPr>
+          <w:rFonts w:asciiTheme="minorHAnsi" w:hAnsiTheme="minorHAnsi" w:cstheme="minorHAnsi"/>
+        </w:rPr>
+        <w:t>all of</w:t>
+      </w:r>
+      <w:proofErr w:type="gramEnd"/>
+      <w:r>
+        <w:rPr>
+          <w:rFonts w:asciiTheme="minorHAnsi" w:hAnsiTheme="minorHAnsi" w:cstheme="minorHAnsi"/>
+        </w:rPr>
+        <w:t xml:space="preserve"> the front-end development technologies in FarmData2 (HTML, JavaScript, Vue.js, </w:t>
+      </w:r>
+      <w:proofErr w:type="spellStart"/>
+      <w:r>
+        <w:rPr>
+          <w:rFonts w:asciiTheme="minorHAnsi" w:hAnsiTheme="minorHAnsi" w:cstheme="minorHAnsi"/>
+        </w:rPr>
+        <w:t>Axios</w:t>
+      </w:r>
+      <w:proofErr w:type="spellEnd"/>
+      <w:r>
+        <w:rPr>
+          <w:rFonts w:asciiTheme="minorHAnsi" w:hAnsiTheme="minorHAnsi" w:cstheme="minorHAnsi"/>
+        </w:rPr>
+        <w:t>, and Cypress) fit together.  However, you’ve probably noticed that the Harvest Report page that you have created doesn’t look much like the other FarmData2 pages (</w:t>
+      </w:r>
+      <w:proofErr w:type="gramStart"/>
+      <w:r>
+        <w:rPr>
+          <w:rFonts w:asciiTheme="minorHAnsi" w:hAnsiTheme="minorHAnsi" w:cstheme="minorHAnsi"/>
+        </w:rPr>
+        <w:t>e.g.</w:t>
+      </w:r>
+      <w:proofErr w:type="gramEnd"/>
+      <w:r>
+        <w:rPr>
+          <w:rFonts w:asciiTheme="minorHAnsi" w:hAnsiTheme="minorHAnsi" w:cstheme="minorHAnsi"/>
+        </w:rPr>
+        <w:t xml:space="preserve"> the Seeding Report).  This is because, the actual FarmData2 pages use a collection of </w:t>
       </w:r>
       <w:r>
         <w:rPr>
@@ -177,7 +233,35 @@
         <w:rPr>
           <w:rFonts w:asciiTheme="minorHAnsi" w:hAnsiTheme="minorHAnsi" w:cstheme="minorHAnsi"/>
         </w:rPr>
-        <w:t xml:space="preserve"> for their UI elements. FarmData2 uses custom Vue Components for UI elements including dropdown menus, date selection, date range selection, formatted input (e.g. only integers), a message banner, and a data table. Using these components across all of the pages helps create a consistent look and feel across the pages. Also, by encapsulating the UI elements within Vue components the look, feel and behavior of the UI elements can be updated without touching the code for the pages.</w:t>
+        <w:t xml:space="preserve"> for their UI elements. FarmData2 uses custom Vue Components for UI elements including dropdown menus, date selection, date range selection, formatted input (</w:t>
+      </w:r>
+      <w:proofErr w:type="gramStart"/>
+      <w:r>
+        <w:rPr>
+          <w:rFonts w:asciiTheme="minorHAnsi" w:hAnsiTheme="minorHAnsi" w:cstheme="minorHAnsi"/>
+        </w:rPr>
+        <w:t>e.g.</w:t>
+      </w:r>
+      <w:proofErr w:type="gramEnd"/>
+      <w:r>
+        <w:rPr>
+          <w:rFonts w:asciiTheme="minorHAnsi" w:hAnsiTheme="minorHAnsi" w:cstheme="minorHAnsi"/>
+        </w:rPr>
+        <w:t xml:space="preserve"> only integers), a message banner, and a data table. Using these components across </w:t>
+      </w:r>
+      <w:proofErr w:type="gramStart"/>
+      <w:r>
+        <w:rPr>
+          <w:rFonts w:asciiTheme="minorHAnsi" w:hAnsiTheme="minorHAnsi" w:cstheme="minorHAnsi"/>
+        </w:rPr>
+        <w:t>all of</w:t>
+      </w:r>
+      <w:proofErr w:type="gramEnd"/>
+      <w:r>
+        <w:rPr>
+          <w:rFonts w:asciiTheme="minorHAnsi" w:hAnsiTheme="minorHAnsi" w:cstheme="minorHAnsi"/>
+        </w:rPr>
+        <w:t xml:space="preserve"> the pages helps create a consistent look and feel across the pages. Also, by encapsulating the UI elements within Vue components the look, feel and behavior of the UI elements can be updated without touching the code for the pages.</w:t>
       </w:r>
     </w:p>
     <w:p>
@@ -217,6 +301,638 @@
           <w:bCs/>
           <w:u w:val="single"/>
         </w:rPr>
+        <w:t>Synchronizing with the Upstream:</w:t>
+      </w:r>
+    </w:p>
+    <w:p>
+      <w:pPr>
+        <w:rPr>
+          <w:rFonts w:asciiTheme="minorHAnsi" w:hAnsiTheme="minorHAnsi" w:cstheme="minorHAnsi"/>
+        </w:rPr>
+      </w:pPr>
+    </w:p>
+    <w:p>
+      <w:pPr>
+        <w:rPr>
+          <w:rFonts w:asciiTheme="minorHAnsi" w:hAnsiTheme="minorHAnsi" w:cstheme="minorHAnsi"/>
+        </w:rPr>
+      </w:pPr>
+      <w:r>
+        <w:rPr>
+          <w:rFonts w:asciiTheme="minorHAnsi" w:hAnsiTheme="minorHAnsi" w:cstheme="minorHAnsi"/>
+        </w:rPr>
+        <w:t>1</w:t>
+      </w:r>
+      <w:r>
+        <w:rPr>
+          <w:rFonts w:asciiTheme="minorHAnsi" w:hAnsiTheme="minorHAnsi" w:cstheme="minorHAnsi"/>
+        </w:rPr>
+        <w:t xml:space="preserve">. Some time has passed since you created your fork and clone of the upstream FD2School-FarmData2 repository.  It is possible that there have been updates to the upstream since you did so.  So, as when working on any fork and clone it is important to synchronize your main branch with the upstream so that you have </w:t>
+      </w:r>
+      <w:proofErr w:type="gramStart"/>
+      <w:r>
+        <w:rPr>
+          <w:rFonts w:asciiTheme="minorHAnsi" w:hAnsiTheme="minorHAnsi" w:cstheme="minorHAnsi"/>
+        </w:rPr>
+        <w:t>all of</w:t>
+      </w:r>
+      <w:proofErr w:type="gramEnd"/>
+      <w:r>
+        <w:rPr>
+          <w:rFonts w:asciiTheme="minorHAnsi" w:hAnsiTheme="minorHAnsi" w:cstheme="minorHAnsi"/>
+        </w:rPr>
+        <w:t xml:space="preserve"> the recent changes.</w:t>
+      </w:r>
+    </w:p>
+    <w:p>
+      <w:pPr>
+        <w:rPr>
+          <w:rFonts w:asciiTheme="minorHAnsi" w:hAnsiTheme="minorHAnsi" w:cstheme="minorHAnsi"/>
+        </w:rPr>
+      </w:pPr>
+    </w:p>
+    <w:p>
+      <w:pPr>
+        <w:ind w:left="360"/>
+        <w:rPr>
+          <w:rFonts w:asciiTheme="minorHAnsi" w:hAnsiTheme="minorHAnsi" w:cstheme="minorHAnsi"/>
+        </w:rPr>
+      </w:pPr>
+      <w:r>
+        <w:rPr>
+          <w:rFonts w:asciiTheme="minorHAnsi" w:hAnsiTheme="minorHAnsi" w:cstheme="minorHAnsi"/>
+        </w:rPr>
+        <w:t>a. Synchronize your local and origin FarmData2 repositories and your feature branch with the upstream.  The steps you will need to do this include are:</w:t>
+      </w:r>
+    </w:p>
+    <w:p>
+      <w:pPr>
+        <w:pStyle w:val="ListParagraph"/>
+        <w:numPr>
+          <w:ilvl w:val="0"/>
+          <w:numId w:val="1"/>
+        </w:numPr>
+        <w:ind w:left="1080"/>
+        <w:rPr>
+          <w:rFonts w:cstheme="minorHAnsi"/>
+        </w:rPr>
+      </w:pPr>
+      <w:r>
+        <w:rPr>
+          <w:rFonts w:cstheme="minorHAnsi"/>
+        </w:rPr>
+        <w:t xml:space="preserve">Switch to the </w:t>
+      </w:r>
+      <w:r>
+        <w:rPr>
+          <w:rFonts w:ascii="Courier" w:hAnsi="Courier" w:cstheme="minorHAnsi"/>
+        </w:rPr>
+        <w:t>main</w:t>
+      </w:r>
+      <w:r>
+        <w:rPr>
+          <w:rFonts w:cstheme="minorHAnsi"/>
+        </w:rPr>
+        <w:t xml:space="preserve"> branch.</w:t>
+      </w:r>
+    </w:p>
+    <w:p>
+      <w:pPr>
+        <w:pStyle w:val="ListParagraph"/>
+        <w:numPr>
+          <w:ilvl w:val="0"/>
+          <w:numId w:val="1"/>
+        </w:numPr>
+        <w:ind w:left="1080"/>
+        <w:rPr>
+          <w:rFonts w:cstheme="minorHAnsi"/>
+        </w:rPr>
+      </w:pPr>
+      <w:r>
+        <w:rPr>
+          <w:rFonts w:cstheme="minorHAnsi"/>
+        </w:rPr>
+        <w:t xml:space="preserve">Pull the </w:t>
+      </w:r>
+      <w:r>
+        <w:rPr>
+          <w:rFonts w:ascii="Courier" w:hAnsi="Courier" w:cstheme="minorHAnsi"/>
+        </w:rPr>
+        <w:t>main</w:t>
+      </w:r>
+      <w:r>
+        <w:rPr>
+          <w:rFonts w:cstheme="minorHAnsi"/>
+        </w:rPr>
+        <w:t xml:space="preserve"> branch from the upstream.</w:t>
+      </w:r>
+    </w:p>
+    <w:p>
+      <w:pPr>
+        <w:pStyle w:val="ListParagraph"/>
+        <w:numPr>
+          <w:ilvl w:val="0"/>
+          <w:numId w:val="1"/>
+        </w:numPr>
+        <w:ind w:left="1080"/>
+        <w:rPr>
+          <w:rFonts w:cstheme="minorHAnsi"/>
+        </w:rPr>
+      </w:pPr>
+      <w:r>
+        <w:rPr>
+          <w:rFonts w:cstheme="minorHAnsi"/>
+        </w:rPr>
+        <w:t xml:space="preserve">Push the </w:t>
+      </w:r>
+      <w:r>
+        <w:rPr>
+          <w:rFonts w:ascii="Courier" w:hAnsi="Courier" w:cstheme="minorHAnsi"/>
+        </w:rPr>
+        <w:t>main</w:t>
+      </w:r>
+      <w:r>
+        <w:rPr>
+          <w:rFonts w:cstheme="minorHAnsi"/>
+        </w:rPr>
+        <w:t xml:space="preserve"> branch to your origin.</w:t>
+      </w:r>
+    </w:p>
+    <w:p>
+      <w:pPr>
+        <w:rPr>
+          <w:rFonts w:asciiTheme="minorHAnsi" w:hAnsiTheme="minorHAnsi" w:cstheme="minorHAnsi"/>
+        </w:rPr>
+      </w:pPr>
+    </w:p>
+    <w:p>
+      <w:pPr>
+        <w:ind w:left="360"/>
+        <w:rPr>
+          <w:rFonts w:asciiTheme="minorHAnsi" w:hAnsiTheme="minorHAnsi" w:cstheme="minorHAnsi"/>
+        </w:rPr>
+      </w:pPr>
+      <w:r>
+        <w:rPr>
+          <w:rFonts w:asciiTheme="minorHAnsi" w:hAnsiTheme="minorHAnsi" w:cstheme="minorHAnsi"/>
+        </w:rPr>
+        <w:lastRenderedPageBreak/>
+        <w:t xml:space="preserve">If you don’t remember the commands for this, you can </w:t>
+      </w:r>
+      <w:proofErr w:type="gramStart"/>
+      <w:r>
+        <w:rPr>
+          <w:rFonts w:asciiTheme="minorHAnsi" w:hAnsiTheme="minorHAnsi" w:cstheme="minorHAnsi"/>
+        </w:rPr>
+        <w:t>refer back</w:t>
+      </w:r>
+      <w:proofErr w:type="gramEnd"/>
+      <w:r>
+        <w:rPr>
+          <w:rFonts w:asciiTheme="minorHAnsi" w:hAnsiTheme="minorHAnsi" w:cstheme="minorHAnsi"/>
+        </w:rPr>
+        <w:t xml:space="preserve"> to the previous activity where you will have listed them.</w:t>
+      </w:r>
+    </w:p>
+    <w:p>
+      <w:pPr>
+        <w:ind w:left="360"/>
+        <w:rPr>
+          <w:rFonts w:asciiTheme="minorHAnsi" w:hAnsiTheme="minorHAnsi" w:cstheme="minorHAnsi"/>
+        </w:rPr>
+      </w:pPr>
+    </w:p>
+    <w:p>
+      <w:pPr>
+        <w:ind w:left="360"/>
+        <w:rPr>
+          <w:rFonts w:asciiTheme="minorHAnsi" w:hAnsiTheme="minorHAnsi" w:cstheme="minorHAnsi"/>
+        </w:rPr>
+      </w:pPr>
+      <w:r>
+        <w:rPr>
+          <w:rFonts w:asciiTheme="minorHAnsi" w:hAnsiTheme="minorHAnsi" w:cstheme="minorHAnsi"/>
+        </w:rPr>
+        <w:t xml:space="preserve">b. Now because your </w:t>
+      </w:r>
+      <w:r>
+        <w:rPr>
+          <w:rFonts w:ascii="Courier" w:hAnsi="Courier" w:cstheme="minorHAnsi"/>
+        </w:rPr>
+        <w:t>main</w:t>
+      </w:r>
+      <w:r>
+        <w:rPr>
+          <w:rFonts w:asciiTheme="minorHAnsi" w:hAnsiTheme="minorHAnsi" w:cstheme="minorHAnsi"/>
+        </w:rPr>
+        <w:t xml:space="preserve"> branch has been updated, you will need to merge those changes into the feature branch that you created in the prior activity.  To merge the </w:t>
+      </w:r>
+      <w:r>
+        <w:rPr>
+          <w:rFonts w:ascii="Courier" w:hAnsi="Courier" w:cstheme="minorHAnsi"/>
+        </w:rPr>
+        <w:t>main</w:t>
+      </w:r>
+      <w:r>
+        <w:rPr>
+          <w:rFonts w:asciiTheme="minorHAnsi" w:hAnsiTheme="minorHAnsi" w:cstheme="minorHAnsi"/>
+        </w:rPr>
+        <w:t xml:space="preserve"> branch into your feature branch:</w:t>
+      </w:r>
+    </w:p>
+    <w:p>
+      <w:pPr>
+        <w:pStyle w:val="ListParagraph"/>
+        <w:numPr>
+          <w:ilvl w:val="0"/>
+          <w:numId w:val="2"/>
+        </w:numPr>
+        <w:rPr>
+          <w:rFonts w:cstheme="minorHAnsi"/>
+        </w:rPr>
+      </w:pPr>
+      <w:r>
+        <w:rPr>
+          <w:rFonts w:cstheme="minorHAnsi"/>
+        </w:rPr>
+        <w:t xml:space="preserve">Switch to your feature branch from the prior assignment </w:t>
+      </w:r>
+      <w:r>
+        <w:rPr>
+          <w:rFonts w:ascii="Courier" w:hAnsi="Courier" w:cstheme="minorHAnsi"/>
+        </w:rPr>
+        <w:t>(&lt;name&gt;-07-E2E</w:t>
+      </w:r>
+      <w:r>
+        <w:rPr>
+          <w:rFonts w:cstheme="minorHAnsi"/>
+        </w:rPr>
+        <w:t>).</w:t>
+      </w:r>
+    </w:p>
+    <w:p>
+      <w:pPr>
+        <w:pStyle w:val="ListParagraph"/>
+        <w:numPr>
+          <w:ilvl w:val="0"/>
+          <w:numId w:val="2"/>
+        </w:numPr>
+        <w:rPr>
+          <w:rFonts w:cstheme="minorHAnsi"/>
+        </w:rPr>
+      </w:pPr>
+      <w:r>
+        <w:rPr>
+          <w:rFonts w:cstheme="minorHAnsi"/>
+        </w:rPr>
+        <w:t xml:space="preserve">Merge the </w:t>
+      </w:r>
+      <w:r>
+        <w:rPr>
+          <w:rFonts w:ascii="Courier" w:hAnsi="Courier" w:cstheme="minorHAnsi"/>
+        </w:rPr>
+        <w:t>main</w:t>
+      </w:r>
+      <w:r>
+        <w:rPr>
+          <w:rFonts w:cstheme="minorHAnsi"/>
+        </w:rPr>
+        <w:t xml:space="preserve"> branch into your feature branch.</w:t>
+      </w:r>
+    </w:p>
+    <w:p>
+      <w:pPr>
+        <w:pStyle w:val="ListParagraph"/>
+        <w:numPr>
+          <w:ilvl w:val="0"/>
+          <w:numId w:val="2"/>
+        </w:numPr>
+        <w:rPr>
+          <w:rFonts w:cstheme="minorHAnsi"/>
+        </w:rPr>
+      </w:pPr>
+      <w:r>
+        <w:rPr>
+          <w:rFonts w:cstheme="minorHAnsi"/>
+        </w:rPr>
+        <w:t>Resolve any conflicts that arise (If you are just doing the FD2School activities there should not be any).</w:t>
+      </w:r>
+    </w:p>
+    <w:p>
+      <w:pPr>
+        <w:rPr>
+          <w:rFonts w:asciiTheme="minorHAnsi" w:hAnsiTheme="minorHAnsi" w:cstheme="minorHAnsi"/>
+        </w:rPr>
+      </w:pPr>
+    </w:p>
+    <w:p>
+      <w:pPr>
+        <w:ind w:left="360"/>
+        <w:rPr>
+          <w:rFonts w:asciiTheme="minorHAnsi" w:hAnsiTheme="minorHAnsi" w:cstheme="minorHAnsi"/>
+        </w:rPr>
+      </w:pPr>
+      <w:r>
+        <w:rPr>
+          <w:rFonts w:asciiTheme="minorHAnsi" w:hAnsiTheme="minorHAnsi" w:cstheme="minorHAnsi"/>
+        </w:rPr>
+        <w:t xml:space="preserve">If you don’t remember the commands for this, you can </w:t>
+      </w:r>
+      <w:proofErr w:type="gramStart"/>
+      <w:r>
+        <w:rPr>
+          <w:rFonts w:asciiTheme="minorHAnsi" w:hAnsiTheme="minorHAnsi" w:cstheme="minorHAnsi"/>
+        </w:rPr>
+        <w:t>refer back</w:t>
+      </w:r>
+      <w:proofErr w:type="gramEnd"/>
+      <w:r>
+        <w:rPr>
+          <w:rFonts w:asciiTheme="minorHAnsi" w:hAnsiTheme="minorHAnsi" w:cstheme="minorHAnsi"/>
+        </w:rPr>
+        <w:t xml:space="preserve"> to </w:t>
+      </w:r>
+      <w:r>
+        <w:rPr>
+          <w:rFonts w:asciiTheme="minorHAnsi" w:hAnsiTheme="minorHAnsi" w:cstheme="minorHAnsi"/>
+        </w:rPr>
+        <w:t>a</w:t>
+      </w:r>
+      <w:r>
+        <w:rPr>
+          <w:rFonts w:asciiTheme="minorHAnsi" w:hAnsiTheme="minorHAnsi" w:cstheme="minorHAnsi"/>
+        </w:rPr>
+        <w:t xml:space="preserve"> previous activity where you will have listed them.</w:t>
+      </w:r>
+    </w:p>
+    <w:p>
+      <w:pPr>
+        <w:rPr>
+          <w:rFonts w:asciiTheme="minorHAnsi" w:hAnsiTheme="minorHAnsi" w:cstheme="minorHAnsi"/>
+        </w:rPr>
+      </w:pPr>
+    </w:p>
+    <w:p>
+      <w:pPr>
+        <w:ind w:left="360"/>
+        <w:rPr>
+          <w:rFonts w:asciiTheme="minorHAnsi" w:hAnsiTheme="minorHAnsi" w:cstheme="minorHAnsi"/>
+        </w:rPr>
+      </w:pPr>
+      <w:r>
+        <w:rPr>
+          <w:rFonts w:asciiTheme="minorHAnsi" w:hAnsiTheme="minorHAnsi" w:cstheme="minorHAnsi"/>
+        </w:rPr>
+        <w:t xml:space="preserve">c. Your work on this assignment builds from what you did in the prior assignment.  </w:t>
+      </w:r>
+      <w:proofErr w:type="gramStart"/>
+      <w:r>
+        <w:rPr>
+          <w:rFonts w:asciiTheme="minorHAnsi" w:hAnsiTheme="minorHAnsi" w:cstheme="minorHAnsi"/>
+        </w:rPr>
+        <w:t>So</w:t>
+      </w:r>
+      <w:proofErr w:type="gramEnd"/>
+      <w:r>
+        <w:rPr>
+          <w:rFonts w:asciiTheme="minorHAnsi" w:hAnsiTheme="minorHAnsi" w:cstheme="minorHAnsi"/>
+        </w:rPr>
+        <w:t xml:space="preserve"> you now need to:</w:t>
+      </w:r>
+    </w:p>
+    <w:p>
+      <w:pPr>
+        <w:ind w:left="720"/>
+        <w:rPr>
+          <w:rFonts w:asciiTheme="minorHAnsi" w:hAnsiTheme="minorHAnsi" w:cstheme="minorHAnsi"/>
+        </w:rPr>
+      </w:pPr>
+      <w:r>
+        <w:rPr>
+          <w:rFonts w:asciiTheme="minorHAnsi" w:hAnsiTheme="minorHAnsi" w:cstheme="minorHAnsi"/>
+        </w:rPr>
+        <w:t xml:space="preserve">1. Switch to your prior feature branch </w:t>
+      </w:r>
+      <w:r>
+        <w:rPr>
+          <w:rFonts w:ascii="Courier" w:hAnsi="Courier" w:cstheme="minorHAnsi"/>
+        </w:rPr>
+        <w:t>&lt;name&gt;-07-E2E</w:t>
+      </w:r>
+      <w:r>
+        <w:rPr>
+          <w:rFonts w:asciiTheme="minorHAnsi" w:hAnsiTheme="minorHAnsi" w:cstheme="minorHAnsi"/>
+        </w:rPr>
+        <w:t xml:space="preserve"> (if you are not there already).</w:t>
+      </w:r>
+    </w:p>
+    <w:p>
+      <w:pPr>
+        <w:ind w:left="720"/>
+        <w:rPr>
+          <w:rFonts w:asciiTheme="minorHAnsi" w:hAnsiTheme="minorHAnsi" w:cstheme="minorHAnsi"/>
+        </w:rPr>
+      </w:pPr>
+      <w:r>
+        <w:rPr>
+          <w:rFonts w:asciiTheme="minorHAnsi" w:hAnsiTheme="minorHAnsi" w:cstheme="minorHAnsi"/>
+        </w:rPr>
+        <w:t xml:space="preserve">2. Create a new feature branch named </w:t>
+      </w:r>
+      <w:r>
+        <w:rPr>
+          <w:rFonts w:ascii="Courier" w:hAnsi="Courier" w:cstheme="minorHAnsi"/>
+        </w:rPr>
+        <w:t>&lt;name&gt;-08-FD2</w:t>
+      </w:r>
+      <w:r>
+        <w:rPr>
+          <w:rFonts w:asciiTheme="minorHAnsi" w:hAnsiTheme="minorHAnsi" w:cstheme="minorHAnsi"/>
+        </w:rPr>
+        <w:t xml:space="preserve"> from your prior feature branch.</w:t>
+      </w:r>
+    </w:p>
+    <w:p>
+      <w:pPr>
+        <w:ind w:left="360" w:firstLine="360"/>
+        <w:rPr>
+          <w:rFonts w:asciiTheme="minorHAnsi" w:hAnsiTheme="minorHAnsi" w:cstheme="minorHAnsi"/>
+        </w:rPr>
+      </w:pPr>
+      <w:r>
+        <w:rPr>
+          <w:rFonts w:asciiTheme="minorHAnsi" w:hAnsiTheme="minorHAnsi" w:cstheme="minorHAnsi"/>
+        </w:rPr>
+        <w:t xml:space="preserve">3. Switch to your new feature branch.  </w:t>
+      </w:r>
+    </w:p>
+    <w:p>
+      <w:pPr>
+        <w:ind w:firstLine="360"/>
+        <w:rPr>
+          <w:rFonts w:asciiTheme="minorHAnsi" w:hAnsiTheme="minorHAnsi" w:cstheme="minorHAnsi"/>
+        </w:rPr>
+      </w:pPr>
+    </w:p>
+    <w:p>
+      <w:pPr>
+        <w:ind w:firstLine="360"/>
+        <w:rPr>
+          <w:rFonts w:asciiTheme="minorHAnsi" w:hAnsiTheme="minorHAnsi" w:cstheme="minorHAnsi"/>
+        </w:rPr>
+      </w:pPr>
+      <w:r>
+        <w:rPr>
+          <w:rFonts w:asciiTheme="minorHAnsi" w:hAnsiTheme="minorHAnsi" w:cstheme="minorHAnsi"/>
+        </w:rPr>
+        <w:t xml:space="preserve">You will do </w:t>
+      </w:r>
+      <w:proofErr w:type="gramStart"/>
+      <w:r>
+        <w:rPr>
+          <w:rFonts w:asciiTheme="minorHAnsi" w:hAnsiTheme="minorHAnsi" w:cstheme="minorHAnsi"/>
+        </w:rPr>
+        <w:t>all of</w:t>
+      </w:r>
+      <w:proofErr w:type="gramEnd"/>
+      <w:r>
+        <w:rPr>
+          <w:rFonts w:asciiTheme="minorHAnsi" w:hAnsiTheme="minorHAnsi" w:cstheme="minorHAnsi"/>
+        </w:rPr>
+        <w:t xml:space="preserve"> your work for this activity in this feature branch.</w:t>
+      </w:r>
+    </w:p>
+    <w:p>
+      <w:pPr>
+        <w:rPr>
+          <w:rFonts w:asciiTheme="minorHAnsi" w:hAnsiTheme="minorHAnsi" w:cstheme="minorHAnsi"/>
+        </w:rPr>
+      </w:pPr>
+    </w:p>
+    <w:p>
+      <w:pPr>
+        <w:ind w:left="360"/>
+        <w:rPr>
+          <w:rFonts w:asciiTheme="minorHAnsi" w:hAnsiTheme="minorHAnsi" w:cstheme="minorHAnsi"/>
+        </w:rPr>
+      </w:pPr>
+      <w:r>
+        <w:rPr>
+          <w:rFonts w:asciiTheme="minorHAnsi" w:hAnsiTheme="minorHAnsi" w:cstheme="minorHAnsi"/>
+        </w:rPr>
+        <w:t xml:space="preserve">If you don’t remember the commands for this, you can </w:t>
+      </w:r>
+      <w:proofErr w:type="gramStart"/>
+      <w:r>
+        <w:rPr>
+          <w:rFonts w:asciiTheme="minorHAnsi" w:hAnsiTheme="minorHAnsi" w:cstheme="minorHAnsi"/>
+        </w:rPr>
+        <w:t>refer back</w:t>
+      </w:r>
+      <w:proofErr w:type="gramEnd"/>
+      <w:r>
+        <w:rPr>
+          <w:rFonts w:asciiTheme="minorHAnsi" w:hAnsiTheme="minorHAnsi" w:cstheme="minorHAnsi"/>
+        </w:rPr>
+        <w:t xml:space="preserve"> to </w:t>
+      </w:r>
+      <w:r>
+        <w:rPr>
+          <w:rFonts w:asciiTheme="minorHAnsi" w:hAnsiTheme="minorHAnsi" w:cstheme="minorHAnsi"/>
+        </w:rPr>
+        <w:t>a</w:t>
+      </w:r>
+      <w:r>
+        <w:rPr>
+          <w:rFonts w:asciiTheme="minorHAnsi" w:hAnsiTheme="minorHAnsi" w:cstheme="minorHAnsi"/>
+        </w:rPr>
+        <w:t xml:space="preserve"> previous activity where you will have listed them.</w:t>
+      </w:r>
+    </w:p>
+    <w:p>
+      <w:pPr>
+        <w:ind w:left="360"/>
+        <w:rPr>
+          <w:rFonts w:asciiTheme="minorHAnsi" w:hAnsiTheme="minorHAnsi" w:cstheme="minorHAnsi"/>
+        </w:rPr>
+      </w:pPr>
+    </w:p>
+    <w:p>
+      <w:pPr>
+        <w:ind w:left="360"/>
+        <w:rPr>
+          <w:rFonts w:asciiTheme="minorHAnsi" w:hAnsiTheme="minorHAnsi" w:cstheme="minorHAnsi"/>
+          <w:b/>
+          <w:bCs/>
+        </w:rPr>
+      </w:pPr>
+      <w:r>
+        <w:rPr>
+          <w:rFonts w:asciiTheme="minorHAnsi" w:hAnsiTheme="minorHAnsi" w:cstheme="minorHAnsi"/>
+          <w:b/>
+          <w:bCs/>
+          <w:highlight w:val="yellow"/>
+        </w:rPr>
+        <w:t xml:space="preserve">d. Finally because the FarmData2 documentation may also have changed, you should regenerate the documentation.  Do this by changing into the </w:t>
+      </w:r>
+      <w:r>
+        <w:rPr>
+          <w:rFonts w:ascii="Courier" w:hAnsi="Courier" w:cstheme="minorHAnsi"/>
+          <w:b/>
+          <w:bCs/>
+          <w:highlight w:val="yellow"/>
+        </w:rPr>
+        <w:t>FarmData2/</w:t>
+      </w:r>
+      <w:r>
+        <w:rPr>
+          <w:rFonts w:asciiTheme="minorHAnsi" w:hAnsiTheme="minorHAnsi" w:cstheme="minorHAnsi"/>
+          <w:b/>
+          <w:bCs/>
+          <w:highlight w:val="yellow"/>
+        </w:rPr>
+        <w:t xml:space="preserve">farmdata2 directory and use the command </w:t>
+      </w:r>
+      <w:proofErr w:type="gramStart"/>
+      <w:r>
+        <w:rPr>
+          <w:rFonts w:ascii="Courier" w:hAnsi="Courier" w:cstheme="minorHAnsi"/>
+          <w:b/>
+          <w:bCs/>
+          <w:highlight w:val="yellow"/>
+        </w:rPr>
+        <w:t>./generate-</w:t>
+      </w:r>
+      <w:proofErr w:type="spellStart"/>
+      <w:r>
+        <w:rPr>
+          <w:rFonts w:ascii="Courier" w:hAnsi="Courier" w:cstheme="minorHAnsi"/>
+          <w:b/>
+          <w:bCs/>
+          <w:highlight w:val="yellow"/>
+        </w:rPr>
+        <w:t>docs.bash</w:t>
+      </w:r>
+      <w:proofErr w:type="spellEnd"/>
+      <w:proofErr w:type="gramEnd"/>
+    </w:p>
+    <w:p/>
+    <w:p>
+      <w:pPr>
+        <w:rPr>
+          <w:rFonts w:asciiTheme="minorHAnsi" w:hAnsiTheme="minorHAnsi" w:cstheme="minorHAnsi"/>
+          <w:b/>
+          <w:bCs/>
+          <w:u w:val="single"/>
+        </w:rPr>
+      </w:pPr>
+      <w:r>
+        <w:rPr>
+          <w:rFonts w:asciiTheme="minorHAnsi" w:hAnsiTheme="minorHAnsi" w:cstheme="minorHAnsi"/>
+          <w:b/>
+          <w:bCs/>
+          <w:u w:val="single"/>
+        </w:rPr>
         <w:t>Exploring a FarmData2 Vue Component:</w:t>
       </w:r>
     </w:p>
@@ -239,6 +955,7 @@
         </w:rPr>
         <w:t xml:space="preserve">One Vue component used by FarmData2 is the </w:t>
       </w:r>
+      <w:proofErr w:type="spellStart"/>
       <w:r>
         <w:rPr>
           <w:rFonts w:ascii="Courier" w:hAnsi="Courier" w:cstheme="minorHAnsi"/>
@@ -269,6 +986,7 @@
         </w:rPr>
         <w:t>omponent</w:t>
       </w:r>
+      <w:proofErr w:type="spellEnd"/>
       <w:r>
         <w:rPr>
           <w:rFonts w:asciiTheme="minorHAnsi" w:hAnsiTheme="minorHAnsi" w:cstheme="minorHAnsi"/>
@@ -293,14 +1011,35 @@
         <w:rPr>
           <w:rFonts w:asciiTheme="minorHAnsi" w:hAnsiTheme="minorHAnsi" w:cstheme="minorHAnsi"/>
         </w:rPr>
-        <w:t xml:space="preserve">1. </w:t>
-      </w:r>
-      <w:r>
-        <w:rPr>
-          <w:rFonts w:asciiTheme="minorHAnsi" w:hAnsiTheme="minorHAnsi" w:cstheme="minorHAnsi"/>
-        </w:rPr>
-        <w:t xml:space="preserve">The FD2 Example tab contains a number of subtabs that illustrate techniques and common coding patterns that are used in FarmData2.  The UI subtab includes examples of how the custom Vue Components are used. Find the section of the UI subtab that illustrates the </w:t>
-      </w:r>
+        <w:t>2</w:t>
+      </w:r>
+      <w:r>
+        <w:rPr>
+          <w:rFonts w:asciiTheme="minorHAnsi" w:hAnsiTheme="minorHAnsi" w:cstheme="minorHAnsi"/>
+        </w:rPr>
+        <w:t xml:space="preserve">. </w:t>
+      </w:r>
+      <w:r>
+        <w:rPr>
+          <w:rFonts w:asciiTheme="minorHAnsi" w:hAnsiTheme="minorHAnsi" w:cstheme="minorHAnsi"/>
+        </w:rPr>
+        <w:t xml:space="preserve">The FD2 Example tab contains </w:t>
+      </w:r>
+      <w:proofErr w:type="gramStart"/>
+      <w:r>
+        <w:rPr>
+          <w:rFonts w:asciiTheme="minorHAnsi" w:hAnsiTheme="minorHAnsi" w:cstheme="minorHAnsi"/>
+        </w:rPr>
+        <w:t>a number of</w:t>
+      </w:r>
+      <w:proofErr w:type="gramEnd"/>
+      <w:r>
+        <w:rPr>
+          <w:rFonts w:asciiTheme="minorHAnsi" w:hAnsiTheme="minorHAnsi" w:cstheme="minorHAnsi"/>
+        </w:rPr>
+        <w:t xml:space="preserve"> subtabs that illustrate techniques and common coding patterns that are used in FarmData2.  The UI subtab includes examples of how the custom Vue Components are used. Find the section of the UI subtab that illustrates the </w:t>
+      </w:r>
+      <w:proofErr w:type="spellStart"/>
       <w:r>
         <w:rPr>
           <w:rFonts w:ascii="Courier" w:hAnsi="Courier" w:cstheme="minorHAnsi"/>
@@ -331,6 +1070,7 @@
         </w:rPr>
         <w:t>omponent</w:t>
       </w:r>
+      <w:proofErr w:type="spellEnd"/>
       <w:r>
         <w:rPr>
           <w:rFonts w:asciiTheme="minorHAnsi" w:hAnsiTheme="minorHAnsi" w:cstheme="minorHAnsi"/>
@@ -386,13 +1126,33 @@
           <w:rFonts w:asciiTheme="minorHAnsi" w:hAnsiTheme="minorHAnsi" w:cstheme="minorHAnsi"/>
         </w:rPr>
         <w:lastRenderedPageBreak/>
-        <w:t xml:space="preserve">2. </w:t>
-      </w:r>
-      <w:r>
-        <w:rPr>
-          <w:rFonts w:asciiTheme="minorHAnsi" w:hAnsiTheme="minorHAnsi" w:cstheme="minorHAnsi"/>
-        </w:rPr>
-        <w:t xml:space="preserve">Based on what you know about the organization of the files that create tabs and sub-tabs in FarmData2, find the file that contains the content (i.e. a </w:t>
+        <w:t>3</w:t>
+      </w:r>
+      <w:r>
+        <w:rPr>
+          <w:rFonts w:asciiTheme="minorHAnsi" w:hAnsiTheme="minorHAnsi" w:cstheme="minorHAnsi"/>
+        </w:rPr>
+        <w:t xml:space="preserve">. </w:t>
+      </w:r>
+      <w:r>
+        <w:rPr>
+          <w:rFonts w:asciiTheme="minorHAnsi" w:hAnsiTheme="minorHAnsi" w:cstheme="minorHAnsi"/>
+        </w:rPr>
+        <w:t>Based on what you know about the organization of the files that create tabs and sub-tabs in FarmData2, find the file that contains the content (</w:t>
+      </w:r>
+      <w:proofErr w:type="gramStart"/>
+      <w:r>
+        <w:rPr>
+          <w:rFonts w:asciiTheme="minorHAnsi" w:hAnsiTheme="minorHAnsi" w:cstheme="minorHAnsi"/>
+        </w:rPr>
+        <w:t>i.e.</w:t>
+      </w:r>
+      <w:proofErr w:type="gramEnd"/>
+      <w:r>
+        <w:rPr>
+          <w:rFonts w:asciiTheme="minorHAnsi" w:hAnsiTheme="minorHAnsi" w:cstheme="minorHAnsi"/>
+        </w:rPr>
+        <w:t xml:space="preserve"> a </w:t>
       </w:r>
       <w:r>
         <w:rPr>
@@ -447,7 +1207,13 @@
         <w:rPr>
           <w:rFonts w:asciiTheme="minorHAnsi" w:hAnsiTheme="minorHAnsi" w:cstheme="minorHAnsi"/>
         </w:rPr>
-        <w:t xml:space="preserve">3. Look at </w:t>
+        <w:t>4</w:t>
+      </w:r>
+      <w:r>
+        <w:rPr>
+          <w:rFonts w:asciiTheme="minorHAnsi" w:hAnsiTheme="minorHAnsi" w:cstheme="minorHAnsi"/>
+        </w:rPr>
+        <w:t xml:space="preserve">. Look at </w:t>
       </w:r>
       <w:r>
         <w:rPr>
@@ -491,12 +1257,14 @@
         </w:rPr>
         <w:t xml:space="preserve"> HTML element that creates the </w:t>
       </w:r>
+      <w:proofErr w:type="spellStart"/>
       <w:r>
         <w:rPr>
           <w:rFonts w:ascii="Courier" w:hAnsi="Courier" w:cstheme="minorHAnsi"/>
         </w:rPr>
         <w:t>DropdownWithAllComponent</w:t>
       </w:r>
+      <w:proofErr w:type="spellEnd"/>
       <w:r>
         <w:rPr>
           <w:rFonts w:asciiTheme="minorHAnsi" w:hAnsiTheme="minorHAnsi" w:cstheme="minorHAnsi"/>
@@ -541,14 +1309,22 @@
         <w:rPr>
           <w:rFonts w:asciiTheme="minorHAnsi" w:hAnsiTheme="minorHAnsi" w:cstheme="minorHAnsi"/>
         </w:rPr>
-        <w:t xml:space="preserve">4. You may be able to intuit some of how the </w:t>
-      </w:r>
+        <w:t>5</w:t>
+      </w:r>
+      <w:r>
+        <w:rPr>
+          <w:rFonts w:asciiTheme="minorHAnsi" w:hAnsiTheme="minorHAnsi" w:cstheme="minorHAnsi"/>
+        </w:rPr>
+        <w:t xml:space="preserve">. You may be able to intuit some of how the </w:t>
+      </w:r>
+      <w:proofErr w:type="spellStart"/>
       <w:r>
         <w:rPr>
           <w:rFonts w:ascii="Courier" w:hAnsi="Courier" w:cstheme="minorHAnsi"/>
         </w:rPr>
         <w:t>DropdownWithAllComponent</w:t>
       </w:r>
+      <w:proofErr w:type="spellEnd"/>
       <w:r>
         <w:rPr>
           <w:rFonts w:asciiTheme="minorHAnsi" w:hAnsiTheme="minorHAnsi" w:cstheme="minorHAnsi"/>
@@ -1835,7 +2611,13 @@
         <w:rPr>
           <w:rFonts w:asciiTheme="minorHAnsi" w:hAnsiTheme="minorHAnsi" w:cstheme="minorHAnsi"/>
         </w:rPr>
-        <w:t xml:space="preserve">5. </w:t>
+        <w:t>6</w:t>
+      </w:r>
+      <w:r>
+        <w:rPr>
+          <w:rFonts w:asciiTheme="minorHAnsi" w:hAnsiTheme="minorHAnsi" w:cstheme="minorHAnsi"/>
+        </w:rPr>
+        <w:t xml:space="preserve">. </w:t>
       </w:r>
       <w:r>
         <w:rPr>
@@ -2013,12 +2795,14 @@
         </w:rPr>
         <w:t xml:space="preserve">When the </w:t>
       </w:r>
+      <w:proofErr w:type="spellStart"/>
       <w:r>
         <w:rPr>
           <w:rFonts w:ascii="Courier" w:hAnsi="Courier" w:cstheme="minorHAnsi"/>
         </w:rPr>
         <w:t>DropDownWithAllComponent</w:t>
       </w:r>
+      <w:proofErr w:type="spellEnd"/>
       <w:r>
         <w:rPr>
           <w:rFonts w:asciiTheme="minorHAnsi" w:hAnsiTheme="minorHAnsi" w:cstheme="minorHAnsi"/>
@@ -2138,7 +2922,7 @@
         <w:rPr>
           <w:rFonts w:asciiTheme="minorHAnsi" w:hAnsiTheme="minorHAnsi" w:cstheme="minorHAnsi"/>
         </w:rPr>
-        <w:t>6</w:t>
+        <w:t>7</w:t>
       </w:r>
       <w:r>
         <w:rPr>
@@ -2264,6 +3048,7 @@
         </w:rPr>
         <w:t xml:space="preserve">page for the </w:t>
       </w:r>
+      <w:proofErr w:type="spellStart"/>
       <w:r>
         <w:rPr>
           <w:rFonts w:ascii="Courier" w:hAnsi="Courier" w:cstheme="minorHAnsi"/>
@@ -2282,6 +3067,7 @@
         </w:rPr>
         <w:t>omponent</w:t>
       </w:r>
+      <w:proofErr w:type="spellEnd"/>
       <w:r>
         <w:rPr>
           <w:rFonts w:asciiTheme="minorHAnsi" w:hAnsiTheme="minorHAnsi" w:cstheme="minorHAnsi"/>
@@ -2321,6 +3107,7 @@
         </w:rPr>
         <w:t xml:space="preserve">How do the props and events documented for the </w:t>
       </w:r>
+      <w:proofErr w:type="spellStart"/>
       <w:r>
         <w:rPr>
           <w:rFonts w:ascii="Courier" w:hAnsi="Courier" w:cstheme="minorHAnsi"/>
@@ -2339,6 +3126,7 @@
         </w:rPr>
         <w:t>omponent</w:t>
       </w:r>
+      <w:proofErr w:type="spellEnd"/>
       <w:r>
         <w:rPr>
           <w:rFonts w:asciiTheme="minorHAnsi" w:hAnsiTheme="minorHAnsi" w:cstheme="minorHAnsi"/>
@@ -2411,12 +3199,14 @@
         </w:rPr>
         <w:t xml:space="preserve">b. Based on the documentation, what will happen if the </w:t>
       </w:r>
+      <w:proofErr w:type="spellStart"/>
       <w:r>
         <w:rPr>
           <w:rFonts w:ascii="Courier" w:hAnsi="Courier" w:cstheme="minorHAnsi"/>
         </w:rPr>
         <w:t>includesAll</w:t>
       </w:r>
+      <w:proofErr w:type="spellEnd"/>
       <w:r>
         <w:rPr>
           <w:rFonts w:asciiTheme="minorHAnsi" w:hAnsiTheme="minorHAnsi" w:cstheme="minorHAnsi"/>
@@ -2534,7 +3324,20 @@
           <w:rFonts w:asciiTheme="minorHAnsi" w:hAnsiTheme="minorHAnsi" w:cstheme="minorHAnsi"/>
         </w:rPr>
         <w:tab/>
-        <w:t>i. What is the data type of the event payload?</w:t>
+      </w:r>
+      <w:proofErr w:type="spellStart"/>
+      <w:r>
+        <w:rPr>
+          <w:rFonts w:asciiTheme="minorHAnsi" w:hAnsiTheme="minorHAnsi" w:cstheme="minorHAnsi"/>
+        </w:rPr>
+        <w:t>i</w:t>
+      </w:r>
+      <w:proofErr w:type="spellEnd"/>
+      <w:r>
+        <w:rPr>
+          <w:rFonts w:asciiTheme="minorHAnsi" w:hAnsiTheme="minorHAnsi" w:cstheme="minorHAnsi"/>
+        </w:rPr>
+        <w:t>. What is the data type of the event payload?</w:t>
       </w:r>
     </w:p>
     <w:p>
@@ -2626,12 +3429,14 @@
         </w:rPr>
         <w:t xml:space="preserve">. What additional information is contained in the documentation for the </w:t>
       </w:r>
+      <w:proofErr w:type="spellStart"/>
       <w:r>
         <w:rPr>
           <w:rFonts w:ascii="Courier" w:hAnsi="Courier" w:cstheme="minorHAnsi"/>
         </w:rPr>
         <w:t>DropdownWithAllComponent</w:t>
       </w:r>
+      <w:proofErr w:type="spellEnd"/>
       <w:r>
         <w:rPr>
           <w:rFonts w:asciiTheme="minorHAnsi" w:hAnsiTheme="minorHAnsi" w:cstheme="minorHAnsi"/>
@@ -2677,7 +3482,7 @@
         <w:rPr>
           <w:rFonts w:asciiTheme="minorHAnsi" w:hAnsiTheme="minorHAnsi" w:cstheme="minorHAnsi"/>
         </w:rPr>
-        <w:t>7</w:t>
+        <w:t>8</w:t>
       </w:r>
       <w:r>
         <w:rPr>
@@ -2735,7 +3540,7 @@
         <w:rPr>
           <w:rFonts w:asciiTheme="minorHAnsi" w:hAnsiTheme="minorHAnsi" w:cstheme="minorHAnsi"/>
         </w:rPr>
-        <w:t>8</w:t>
+        <w:t>9</w:t>
       </w:r>
       <w:r>
         <w:rPr>
@@ -2749,12 +3554,14 @@
         </w:rPr>
         <w:t>name of the Vue component (</w:t>
       </w:r>
+      <w:proofErr w:type="spellStart"/>
       <w:r>
         <w:rPr>
           <w:rFonts w:ascii="Courier" w:hAnsi="Courier" w:cstheme="minorHAnsi"/>
         </w:rPr>
         <w:t>DropdownWithAllComponent</w:t>
       </w:r>
+      <w:proofErr w:type="spellEnd"/>
       <w:r>
         <w:rPr>
           <w:rFonts w:asciiTheme="minorHAnsi" w:hAnsiTheme="minorHAnsi" w:cstheme="minorHAnsi"/>
@@ -2872,12 +3679,14 @@
         </w:rPr>
         <w:t xml:space="preserve"> page.  Copy that property here and highlight the line the line that maps the </w:t>
       </w:r>
+      <w:proofErr w:type="spellStart"/>
       <w:r>
         <w:rPr>
           <w:rFonts w:ascii="Courier" w:hAnsi="Courier" w:cstheme="minorHAnsi"/>
         </w:rPr>
         <w:t>DropdownWithAllComponent</w:t>
       </w:r>
+      <w:proofErr w:type="spellEnd"/>
       <w:r>
         <w:rPr>
           <w:rFonts w:asciiTheme="minorHAnsi" w:hAnsiTheme="minorHAnsi" w:cstheme="minorHAnsi"/>
@@ -2928,493 +3737,6 @@
           <w:bCs/>
           <w:u w:val="single"/>
         </w:rPr>
-        <w:t>Synchronizing with the Upstream:</w:t>
-      </w:r>
-    </w:p>
-    <w:p>
-      <w:pPr>
-        <w:rPr>
-          <w:rFonts w:asciiTheme="minorHAnsi" w:hAnsiTheme="minorHAnsi" w:cstheme="minorHAnsi"/>
-        </w:rPr>
-      </w:pPr>
-    </w:p>
-    <w:p>
-      <w:pPr>
-        <w:rPr>
-          <w:rFonts w:asciiTheme="minorHAnsi" w:hAnsiTheme="minorHAnsi" w:cstheme="minorHAnsi"/>
-        </w:rPr>
-      </w:pPr>
-      <w:r>
-        <w:rPr>
-          <w:rFonts w:asciiTheme="minorHAnsi" w:hAnsiTheme="minorHAnsi" w:cstheme="minorHAnsi"/>
-        </w:rPr>
-        <w:t>9</w:t>
-      </w:r>
-      <w:r>
-        <w:rPr>
-          <w:rFonts w:asciiTheme="minorHAnsi" w:hAnsiTheme="minorHAnsi" w:cstheme="minorHAnsi"/>
-        </w:rPr>
-        <w:t>. Some time has passed since you created your fork and clone of the upstream FD2School-FarmData2 repository.  It is possible that there have been updates to the upstream since you did so.  So, as when working on any fork and clone it is important to synchronize your main branch with the upstream so that you have all of the recent changes.</w:t>
-      </w:r>
-    </w:p>
-    <w:p>
-      <w:pPr>
-        <w:rPr>
-          <w:rFonts w:asciiTheme="minorHAnsi" w:hAnsiTheme="minorHAnsi" w:cstheme="minorHAnsi"/>
-        </w:rPr>
-      </w:pPr>
-    </w:p>
-    <w:p>
-      <w:pPr>
-        <w:ind w:left="360"/>
-        <w:rPr>
-          <w:rFonts w:asciiTheme="minorHAnsi" w:hAnsiTheme="minorHAnsi" w:cstheme="minorHAnsi"/>
-        </w:rPr>
-      </w:pPr>
-      <w:r>
-        <w:rPr>
-          <w:rFonts w:asciiTheme="minorHAnsi" w:hAnsiTheme="minorHAnsi" w:cstheme="minorHAnsi"/>
-        </w:rPr>
-        <w:t>a. Synchronize your local and origin FarmData2 repositories and your feature branch with the upstream.  The steps you will need to do this include are:</w:t>
-      </w:r>
-    </w:p>
-    <w:p>
-      <w:pPr>
-        <w:pStyle w:val="ListParagraph"/>
-        <w:numPr>
-          <w:ilvl w:val="0"/>
-          <w:numId w:val="1"/>
-        </w:numPr>
-        <w:ind w:left="1080"/>
-        <w:rPr>
-          <w:rFonts w:cstheme="minorHAnsi"/>
-        </w:rPr>
-      </w:pPr>
-      <w:r>
-        <w:rPr>
-          <w:rFonts w:cstheme="minorHAnsi"/>
-        </w:rPr>
-        <w:t xml:space="preserve">Switch to the </w:t>
-      </w:r>
-      <w:r>
-        <w:rPr>
-          <w:rFonts w:ascii="Courier" w:hAnsi="Courier" w:cstheme="minorHAnsi"/>
-        </w:rPr>
-        <w:t>main</w:t>
-      </w:r>
-      <w:r>
-        <w:rPr>
-          <w:rFonts w:cstheme="minorHAnsi"/>
-        </w:rPr>
-        <w:t xml:space="preserve"> branch.</w:t>
-      </w:r>
-    </w:p>
-    <w:p>
-      <w:pPr>
-        <w:pStyle w:val="ListParagraph"/>
-        <w:numPr>
-          <w:ilvl w:val="0"/>
-          <w:numId w:val="1"/>
-        </w:numPr>
-        <w:ind w:left="1080"/>
-        <w:rPr>
-          <w:rFonts w:cstheme="minorHAnsi"/>
-        </w:rPr>
-      </w:pPr>
-      <w:r>
-        <w:rPr>
-          <w:rFonts w:cstheme="minorHAnsi"/>
-        </w:rPr>
-        <w:t xml:space="preserve">Pull the </w:t>
-      </w:r>
-      <w:r>
-        <w:rPr>
-          <w:rFonts w:ascii="Courier" w:hAnsi="Courier" w:cstheme="minorHAnsi"/>
-        </w:rPr>
-        <w:t>main</w:t>
-      </w:r>
-      <w:r>
-        <w:rPr>
-          <w:rFonts w:cstheme="minorHAnsi"/>
-        </w:rPr>
-        <w:t xml:space="preserve"> branch from the upstream.</w:t>
-      </w:r>
-    </w:p>
-    <w:p>
-      <w:pPr>
-        <w:pStyle w:val="ListParagraph"/>
-        <w:numPr>
-          <w:ilvl w:val="0"/>
-          <w:numId w:val="1"/>
-        </w:numPr>
-        <w:ind w:left="1080"/>
-        <w:rPr>
-          <w:rFonts w:cstheme="minorHAnsi"/>
-        </w:rPr>
-      </w:pPr>
-      <w:r>
-        <w:rPr>
-          <w:rFonts w:cstheme="minorHAnsi"/>
-        </w:rPr>
-        <w:t xml:space="preserve">Push the </w:t>
-      </w:r>
-      <w:r>
-        <w:rPr>
-          <w:rFonts w:ascii="Courier" w:hAnsi="Courier" w:cstheme="minorHAnsi"/>
-        </w:rPr>
-        <w:t>main</w:t>
-      </w:r>
-      <w:r>
-        <w:rPr>
-          <w:rFonts w:cstheme="minorHAnsi"/>
-        </w:rPr>
-        <w:t xml:space="preserve"> branch to your origin.</w:t>
-      </w:r>
-    </w:p>
-    <w:p>
-      <w:pPr>
-        <w:rPr>
-          <w:rFonts w:asciiTheme="minorHAnsi" w:hAnsiTheme="minorHAnsi" w:cstheme="minorHAnsi"/>
-        </w:rPr>
-      </w:pPr>
-    </w:p>
-    <w:p>
-      <w:pPr>
-        <w:ind w:left="360"/>
-        <w:rPr>
-          <w:rFonts w:asciiTheme="minorHAnsi" w:hAnsiTheme="minorHAnsi" w:cstheme="minorHAnsi"/>
-        </w:rPr>
-      </w:pPr>
-      <w:r>
-        <w:rPr>
-          <w:rFonts w:asciiTheme="minorHAnsi" w:hAnsiTheme="minorHAnsi" w:cstheme="minorHAnsi"/>
-        </w:rPr>
-        <w:t>If you don’t remember the commands for this, you can refer back to the previous activity where you will have listed them.</w:t>
-      </w:r>
-    </w:p>
-    <w:p>
-      <w:pPr>
-        <w:ind w:left="360"/>
-        <w:rPr>
-          <w:rFonts w:asciiTheme="minorHAnsi" w:hAnsiTheme="minorHAnsi" w:cstheme="minorHAnsi"/>
-        </w:rPr>
-      </w:pPr>
-    </w:p>
-    <w:p>
-      <w:pPr>
-        <w:ind w:left="360"/>
-        <w:rPr>
-          <w:rFonts w:asciiTheme="minorHAnsi" w:hAnsiTheme="minorHAnsi" w:cstheme="minorHAnsi"/>
-        </w:rPr>
-      </w:pPr>
-      <w:r>
-        <w:rPr>
-          <w:rFonts w:asciiTheme="minorHAnsi" w:hAnsiTheme="minorHAnsi" w:cstheme="minorHAnsi"/>
-        </w:rPr>
-        <w:t xml:space="preserve">b. Now because your </w:t>
-      </w:r>
-      <w:r>
-        <w:rPr>
-          <w:rFonts w:ascii="Courier" w:hAnsi="Courier" w:cstheme="minorHAnsi"/>
-        </w:rPr>
-        <w:t>main</w:t>
-      </w:r>
-      <w:r>
-        <w:rPr>
-          <w:rFonts w:asciiTheme="minorHAnsi" w:hAnsiTheme="minorHAnsi" w:cstheme="minorHAnsi"/>
-        </w:rPr>
-        <w:t xml:space="preserve"> branch has been updated, you will need to merge those changes into the feature branch that you created in the prior activity.  To merge the </w:t>
-      </w:r>
-      <w:r>
-        <w:rPr>
-          <w:rFonts w:ascii="Courier" w:hAnsi="Courier" w:cstheme="minorHAnsi"/>
-        </w:rPr>
-        <w:t>main</w:t>
-      </w:r>
-      <w:r>
-        <w:rPr>
-          <w:rFonts w:asciiTheme="minorHAnsi" w:hAnsiTheme="minorHAnsi" w:cstheme="minorHAnsi"/>
-        </w:rPr>
-        <w:t xml:space="preserve"> branch into your feature branch:</w:t>
-      </w:r>
-    </w:p>
-    <w:p>
-      <w:pPr>
-        <w:pStyle w:val="ListParagraph"/>
-        <w:numPr>
-          <w:ilvl w:val="0"/>
-          <w:numId w:val="2"/>
-        </w:numPr>
-        <w:rPr>
-          <w:rFonts w:cstheme="minorHAnsi"/>
-        </w:rPr>
-      </w:pPr>
-      <w:r>
-        <w:rPr>
-          <w:rFonts w:cstheme="minorHAnsi"/>
-        </w:rPr>
-        <w:t xml:space="preserve">Switch to your feature branch from the prior assignment </w:t>
-      </w:r>
-      <w:r>
-        <w:rPr>
-          <w:rFonts w:ascii="Courier" w:hAnsi="Courier" w:cstheme="minorHAnsi"/>
-        </w:rPr>
-        <w:t>(&lt;name&gt;-07-E2E</w:t>
-      </w:r>
-      <w:r>
-        <w:rPr>
-          <w:rFonts w:cstheme="minorHAnsi"/>
-        </w:rPr>
-        <w:t>).</w:t>
-      </w:r>
-    </w:p>
-    <w:p>
-      <w:pPr>
-        <w:pStyle w:val="ListParagraph"/>
-        <w:numPr>
-          <w:ilvl w:val="0"/>
-          <w:numId w:val="2"/>
-        </w:numPr>
-        <w:rPr>
-          <w:rFonts w:cstheme="minorHAnsi"/>
-        </w:rPr>
-      </w:pPr>
-      <w:r>
-        <w:rPr>
-          <w:rFonts w:cstheme="minorHAnsi"/>
-        </w:rPr>
-        <w:t xml:space="preserve">Merge the </w:t>
-      </w:r>
-      <w:r>
-        <w:rPr>
-          <w:rFonts w:ascii="Courier" w:hAnsi="Courier" w:cstheme="minorHAnsi"/>
-        </w:rPr>
-        <w:t>main</w:t>
-      </w:r>
-      <w:r>
-        <w:rPr>
-          <w:rFonts w:cstheme="minorHAnsi"/>
-        </w:rPr>
-        <w:t xml:space="preserve"> branch into your feature branch.</w:t>
-      </w:r>
-    </w:p>
-    <w:p>
-      <w:pPr>
-        <w:pStyle w:val="ListParagraph"/>
-        <w:numPr>
-          <w:ilvl w:val="0"/>
-          <w:numId w:val="2"/>
-        </w:numPr>
-        <w:rPr>
-          <w:rFonts w:cstheme="minorHAnsi"/>
-        </w:rPr>
-      </w:pPr>
-      <w:r>
-        <w:rPr>
-          <w:rFonts w:cstheme="minorHAnsi"/>
-        </w:rPr>
-        <w:t>Resolve any conflicts that arise (If you are just doing the FD2School activities there should not be any).</w:t>
-      </w:r>
-    </w:p>
-    <w:p>
-      <w:pPr>
-        <w:rPr>
-          <w:rFonts w:asciiTheme="minorHAnsi" w:hAnsiTheme="minorHAnsi" w:cstheme="minorHAnsi"/>
-        </w:rPr>
-      </w:pPr>
-    </w:p>
-    <w:p>
-      <w:pPr>
-        <w:ind w:left="360"/>
-        <w:rPr>
-          <w:rFonts w:asciiTheme="minorHAnsi" w:hAnsiTheme="minorHAnsi" w:cstheme="minorHAnsi"/>
-        </w:rPr>
-      </w:pPr>
-      <w:r>
-        <w:rPr>
-          <w:rFonts w:asciiTheme="minorHAnsi" w:hAnsiTheme="minorHAnsi" w:cstheme="minorHAnsi"/>
-        </w:rPr>
-        <w:t xml:space="preserve">If you don’t remember the commands for this, you can refer back to </w:t>
-      </w:r>
-      <w:r>
-        <w:rPr>
-          <w:rFonts w:asciiTheme="minorHAnsi" w:hAnsiTheme="minorHAnsi" w:cstheme="minorHAnsi"/>
-        </w:rPr>
-        <w:t>a</w:t>
-      </w:r>
-      <w:r>
-        <w:rPr>
-          <w:rFonts w:asciiTheme="minorHAnsi" w:hAnsiTheme="minorHAnsi" w:cstheme="minorHAnsi"/>
-        </w:rPr>
-        <w:t xml:space="preserve"> previous activity where you will have listed them.</w:t>
-      </w:r>
-    </w:p>
-    <w:p>
-      <w:pPr>
-        <w:rPr>
-          <w:rFonts w:asciiTheme="minorHAnsi" w:hAnsiTheme="minorHAnsi" w:cstheme="minorHAnsi"/>
-        </w:rPr>
-      </w:pPr>
-    </w:p>
-    <w:p>
-      <w:pPr>
-        <w:ind w:left="360"/>
-        <w:rPr>
-          <w:rFonts w:asciiTheme="minorHAnsi" w:hAnsiTheme="minorHAnsi" w:cstheme="minorHAnsi"/>
-        </w:rPr>
-      </w:pPr>
-      <w:r>
-        <w:rPr>
-          <w:rFonts w:asciiTheme="minorHAnsi" w:hAnsiTheme="minorHAnsi" w:cstheme="minorHAnsi"/>
-        </w:rPr>
-        <w:t>c. Your work on this assignment builds from what you did in the prior assignment.  So you now need to:</w:t>
-      </w:r>
-    </w:p>
-    <w:p>
-      <w:pPr>
-        <w:ind w:left="720"/>
-        <w:rPr>
-          <w:rFonts w:asciiTheme="minorHAnsi" w:hAnsiTheme="minorHAnsi" w:cstheme="minorHAnsi"/>
-        </w:rPr>
-      </w:pPr>
-      <w:r>
-        <w:rPr>
-          <w:rFonts w:asciiTheme="minorHAnsi" w:hAnsiTheme="minorHAnsi" w:cstheme="minorHAnsi"/>
-        </w:rPr>
-        <w:t xml:space="preserve">1. Switch to your prior feature branch </w:t>
-      </w:r>
-      <w:r>
-        <w:rPr>
-          <w:rFonts w:ascii="Courier" w:hAnsi="Courier" w:cstheme="minorHAnsi"/>
-        </w:rPr>
-        <w:t>&lt;name&gt;-07-E2E</w:t>
-      </w:r>
-      <w:r>
-        <w:rPr>
-          <w:rFonts w:asciiTheme="minorHAnsi" w:hAnsiTheme="minorHAnsi" w:cstheme="minorHAnsi"/>
-        </w:rPr>
-        <w:t xml:space="preserve"> (if you are not there already).</w:t>
-      </w:r>
-    </w:p>
-    <w:p>
-      <w:pPr>
-        <w:ind w:left="720"/>
-        <w:rPr>
-          <w:rFonts w:asciiTheme="minorHAnsi" w:hAnsiTheme="minorHAnsi" w:cstheme="minorHAnsi"/>
-        </w:rPr>
-      </w:pPr>
-      <w:r>
-        <w:rPr>
-          <w:rFonts w:asciiTheme="minorHAnsi" w:hAnsiTheme="minorHAnsi" w:cstheme="minorHAnsi"/>
-        </w:rPr>
-        <w:t xml:space="preserve">2. Create a new feature branch named </w:t>
-      </w:r>
-      <w:r>
-        <w:rPr>
-          <w:rFonts w:ascii="Courier" w:hAnsi="Courier" w:cstheme="minorHAnsi"/>
-        </w:rPr>
-        <w:t>&lt;name&gt;-08-FD2</w:t>
-      </w:r>
-      <w:r>
-        <w:rPr>
-          <w:rFonts w:asciiTheme="minorHAnsi" w:hAnsiTheme="minorHAnsi" w:cstheme="minorHAnsi"/>
-        </w:rPr>
-        <w:t xml:space="preserve"> from your prior feature branch.</w:t>
-      </w:r>
-    </w:p>
-    <w:p>
-      <w:pPr>
-        <w:ind w:left="360" w:firstLine="360"/>
-        <w:rPr>
-          <w:rFonts w:asciiTheme="minorHAnsi" w:hAnsiTheme="minorHAnsi" w:cstheme="minorHAnsi"/>
-        </w:rPr>
-      </w:pPr>
-      <w:r>
-        <w:rPr>
-          <w:rFonts w:asciiTheme="minorHAnsi" w:hAnsiTheme="minorHAnsi" w:cstheme="minorHAnsi"/>
-        </w:rPr>
-        <w:t xml:space="preserve">3. Switch to your new feature branch.  </w:t>
-      </w:r>
-    </w:p>
-    <w:p>
-      <w:pPr>
-        <w:ind w:firstLine="360"/>
-        <w:rPr>
-          <w:rFonts w:asciiTheme="minorHAnsi" w:hAnsiTheme="minorHAnsi" w:cstheme="minorHAnsi"/>
-        </w:rPr>
-      </w:pPr>
-    </w:p>
-    <w:p>
-      <w:pPr>
-        <w:ind w:firstLine="360"/>
-        <w:rPr>
-          <w:rFonts w:asciiTheme="minorHAnsi" w:hAnsiTheme="minorHAnsi" w:cstheme="minorHAnsi"/>
-        </w:rPr>
-      </w:pPr>
-      <w:r>
-        <w:rPr>
-          <w:rFonts w:asciiTheme="minorHAnsi" w:hAnsiTheme="minorHAnsi" w:cstheme="minorHAnsi"/>
-        </w:rPr>
-        <w:t>You will do all of your work for this activity in this feature branch.</w:t>
-      </w:r>
-    </w:p>
-    <w:p>
-      <w:pPr>
-        <w:rPr>
-          <w:rFonts w:asciiTheme="minorHAnsi" w:hAnsiTheme="minorHAnsi" w:cstheme="minorHAnsi"/>
-        </w:rPr>
-      </w:pPr>
-    </w:p>
-    <w:p>
-      <w:pPr>
-        <w:ind w:left="360"/>
-        <w:rPr>
-          <w:rFonts w:asciiTheme="minorHAnsi" w:hAnsiTheme="minorHAnsi" w:cstheme="minorHAnsi"/>
-        </w:rPr>
-      </w:pPr>
-      <w:r>
-        <w:rPr>
-          <w:rFonts w:asciiTheme="minorHAnsi" w:hAnsiTheme="minorHAnsi" w:cstheme="minorHAnsi"/>
-        </w:rPr>
-        <w:lastRenderedPageBreak/>
-        <w:t xml:space="preserve">If you don’t remember the commands for this, you can refer back to </w:t>
-      </w:r>
-      <w:r>
-        <w:rPr>
-          <w:rFonts w:asciiTheme="minorHAnsi" w:hAnsiTheme="minorHAnsi" w:cstheme="minorHAnsi"/>
-        </w:rPr>
-        <w:t>a</w:t>
-      </w:r>
-      <w:r>
-        <w:rPr>
-          <w:rFonts w:asciiTheme="minorHAnsi" w:hAnsiTheme="minorHAnsi" w:cstheme="minorHAnsi"/>
-        </w:rPr>
-        <w:t xml:space="preserve"> previous activity where you will have listed them.</w:t>
-      </w:r>
-    </w:p>
-    <w:p>
-      <w:pPr>
-        <w:rPr>
-          <w:rFonts w:asciiTheme="minorHAnsi" w:hAnsiTheme="minorHAnsi" w:cstheme="minorHAnsi"/>
-        </w:rPr>
-      </w:pPr>
-    </w:p>
-    <w:p>
-      <w:pPr>
-        <w:rPr>
-          <w:rFonts w:asciiTheme="minorHAnsi" w:hAnsiTheme="minorHAnsi" w:cstheme="minorHAnsi"/>
-          <w:b/>
-          <w:bCs/>
-          <w:u w:val="single"/>
-        </w:rPr>
-      </w:pPr>
-      <w:r>
-        <w:rPr>
-          <w:rFonts w:asciiTheme="minorHAnsi" w:hAnsiTheme="minorHAnsi" w:cstheme="minorHAnsi"/>
-          <w:b/>
-          <w:bCs/>
-          <w:u w:val="single"/>
-        </w:rPr>
         <w:t>Adding a New FarmData2 School Sub-tab:</w:t>
       </w:r>
     </w:p>
@@ -3563,7 +3885,16 @@
           <w:b/>
           <w:bCs/>
         </w:rPr>
-        <w:t xml:space="preserve">copy the </w:t>
+        <w:t xml:space="preserve">copy </w:t>
+      </w:r>
+      <w:proofErr w:type="gramStart"/>
+      <w:r>
+        <w:rPr>
+          <w:rFonts w:asciiTheme="minorHAnsi" w:hAnsiTheme="minorHAnsi"/>
+          <w:b/>
+          <w:bCs/>
+        </w:rPr>
+        <w:t xml:space="preserve">the </w:t>
       </w:r>
       <w:r>
         <w:rPr>
@@ -3571,7 +3902,16 @@
           <w:b/>
           <w:bCs/>
         </w:rPr>
-        <w:t>.spec.js</w:t>
+        <w:t>.</w:t>
+      </w:r>
+      <w:proofErr w:type="gramEnd"/>
+      <w:r>
+        <w:rPr>
+          <w:rFonts w:ascii="Courier" w:hAnsi="Courier"/>
+          <w:b/>
+          <w:bCs/>
+        </w:rPr>
+        <w:t>spec.js</w:t>
       </w:r>
       <w:r>
         <w:rPr>
@@ -3631,7 +3971,21 @@
         <w:rPr>
           <w:rFonts w:asciiTheme="minorHAnsi" w:hAnsiTheme="minorHAnsi"/>
         </w:rPr>
-        <w:t>Don’t forget to clear the Drupal cache when you are done.  The result should be that you now have four sub-tabs in the FD2 School tab: HTML, Vue1, Vue2, API, API2, e2e and FD2. For now, your e2e and FD2 tabs will be exactly the same. You’ll be modifying and extending the FD2 tab throughout this activity.</w:t>
+        <w:t xml:space="preserve">Don’t forget to clear the Drupal cache when you are done.  The result should be that you now have four sub-tabs in the FD2 School tab: HTML, Vue1, Vue2, API, API2, e2e and FD2. For now, your e2e and FD2 tabs will be </w:t>
+      </w:r>
+      <w:proofErr w:type="gramStart"/>
+      <w:r>
+        <w:rPr>
+          <w:rFonts w:asciiTheme="minorHAnsi" w:hAnsiTheme="minorHAnsi"/>
+        </w:rPr>
+        <w:t>exactly the same</w:t>
+      </w:r>
+      <w:proofErr w:type="gramEnd"/>
+      <w:r>
+        <w:rPr>
+          <w:rFonts w:asciiTheme="minorHAnsi" w:hAnsiTheme="minorHAnsi"/>
+        </w:rPr>
+        <w:t>. You’ll be modifying and extending the FD2 tab throughout this activity.</w:t>
       </w:r>
     </w:p>
     <w:p>
@@ -3837,12 +4191,14 @@
         </w:rPr>
         <w:t xml:space="preserve"> a </w:t>
       </w:r>
+      <w:proofErr w:type="spellStart"/>
       <w:r>
         <w:rPr>
           <w:rFonts w:ascii="Courier" w:hAnsi="Courier" w:cstheme="minorHAnsi"/>
         </w:rPr>
         <w:t>DropDownWithAllComponent</w:t>
       </w:r>
+      <w:proofErr w:type="spellEnd"/>
       <w:r>
         <w:rPr>
           <w:rFonts w:asciiTheme="minorHAnsi" w:hAnsiTheme="minorHAnsi" w:cstheme="minorHAnsi"/>
@@ -3887,12 +4243,14 @@
         </w:rPr>
         <w:t xml:space="preserve">tep in converting the crop dropdown to be a </w:t>
       </w:r>
+      <w:proofErr w:type="spellStart"/>
       <w:r>
         <w:rPr>
           <w:rFonts w:ascii="Courier" w:hAnsi="Courier" w:cstheme="minorHAnsi"/>
         </w:rPr>
         <w:t>DropDownWithAllComponent</w:t>
       </w:r>
+      <w:proofErr w:type="spellEnd"/>
       <w:r>
         <w:rPr>
           <w:rFonts w:asciiTheme="minorHAnsi" w:hAnsiTheme="minorHAnsi" w:cstheme="minorHAnsi"/>
@@ -3941,6 +4299,7 @@
         <w:rPr>
           <w:rFonts w:asciiTheme="minorHAnsi" w:hAnsiTheme="minorHAnsi" w:cstheme="minorHAnsi"/>
         </w:rPr>
+        <w:lastRenderedPageBreak/>
         <w:t>Using your answer to #</w:t>
       </w:r>
       <w:r>
@@ -4009,12 +4368,14 @@
         </w:rPr>
         <w:t xml:space="preserve">so that the </w:t>
       </w:r>
+      <w:proofErr w:type="spellStart"/>
       <w:r>
         <w:rPr>
           <w:rFonts w:ascii="Courier" w:hAnsi="Courier" w:cstheme="minorHAnsi"/>
         </w:rPr>
         <w:t>DropDownWithAllComponent</w:t>
       </w:r>
+      <w:proofErr w:type="spellEnd"/>
       <w:r>
         <w:rPr>
           <w:rFonts w:asciiTheme="minorHAnsi" w:hAnsiTheme="minorHAnsi" w:cstheme="minorHAnsi"/>
@@ -4031,7 +4392,21 @@
         <w:rPr>
           <w:rFonts w:asciiTheme="minorHAnsi" w:hAnsiTheme="minorHAnsi" w:cstheme="minorHAnsi"/>
         </w:rPr>
-        <w:t xml:space="preserve"> property should only include the components that your page is actually using.  So do not simply copy the entire components property from the </w:t>
+        <w:t xml:space="preserve"> property should only include the components that your page is </w:t>
+      </w:r>
+      <w:proofErr w:type="gramStart"/>
+      <w:r>
+        <w:rPr>
+          <w:rFonts w:asciiTheme="minorHAnsi" w:hAnsiTheme="minorHAnsi" w:cstheme="minorHAnsi"/>
+        </w:rPr>
+        <w:t>actually using</w:t>
+      </w:r>
+      <w:proofErr w:type="gramEnd"/>
+      <w:r>
+        <w:rPr>
+          <w:rFonts w:asciiTheme="minorHAnsi" w:hAnsiTheme="minorHAnsi" w:cstheme="minorHAnsi"/>
+        </w:rPr>
+        <w:t xml:space="preserve">.  So do not simply copy the entire components property from the </w:t>
       </w:r>
       <w:r>
         <w:rPr>
@@ -4063,7 +4438,6 @@
         <w:rPr>
           <w:rFonts w:asciiTheme="minorHAnsi" w:hAnsiTheme="minorHAnsi" w:cstheme="minorHAnsi"/>
         </w:rPr>
-        <w:lastRenderedPageBreak/>
         <w:t>1</w:t>
       </w:r>
       <w:r>
@@ -4084,12 +4458,14 @@
         </w:rPr>
         <w:t xml:space="preserve">To prepare to convert your crop dropdown to use the </w:t>
       </w:r>
+      <w:proofErr w:type="spellStart"/>
       <w:r>
         <w:rPr>
           <w:rFonts w:ascii="Courier" w:hAnsi="Courier" w:cstheme="minorHAnsi"/>
         </w:rPr>
         <w:t>DropDownWithAllCompoent</w:t>
       </w:r>
+      <w:proofErr w:type="spellEnd"/>
       <w:r>
         <w:rPr>
           <w:rFonts w:asciiTheme="minorHAnsi" w:hAnsiTheme="minorHAnsi" w:cstheme="minorHAnsi"/>
@@ -4519,13 +4895,27 @@
         <w:rPr>
           <w:rFonts w:asciiTheme="minorHAnsi" w:hAnsiTheme="minorHAnsi" w:cstheme="minorHAnsi"/>
         </w:rPr>
-        <w:t xml:space="preserve"> page.  What you need here is not exactly </w:t>
-      </w:r>
-      <w:r>
-        <w:rPr>
-          <w:rFonts w:asciiTheme="minorHAnsi" w:hAnsiTheme="minorHAnsi" w:cstheme="minorHAnsi"/>
-        </w:rPr>
-        <w:t>the same as that, but it will be quite similar.</w:t>
+        <w:t xml:space="preserve"> page.  What you need here is not </w:t>
+      </w:r>
+      <w:proofErr w:type="gramStart"/>
+      <w:r>
+        <w:rPr>
+          <w:rFonts w:asciiTheme="minorHAnsi" w:hAnsiTheme="minorHAnsi" w:cstheme="minorHAnsi"/>
+        </w:rPr>
+        <w:t xml:space="preserve">exactly </w:t>
+      </w:r>
+      <w:r>
+        <w:rPr>
+          <w:rFonts w:asciiTheme="minorHAnsi" w:hAnsiTheme="minorHAnsi" w:cstheme="minorHAnsi"/>
+        </w:rPr>
+        <w:t>the same</w:t>
+      </w:r>
+      <w:proofErr w:type="gramEnd"/>
+      <w:r>
+        <w:rPr>
+          <w:rFonts w:asciiTheme="minorHAnsi" w:hAnsiTheme="minorHAnsi" w:cstheme="minorHAnsi"/>
+        </w:rPr>
+        <w:t xml:space="preserve"> as that, but it will be quite similar.</w:t>
       </w:r>
     </w:p>
     <w:p>
@@ -4565,6 +4955,7 @@
         </w:rPr>
         <w:t xml:space="preserve">Reload your FD2 sub-tab in FarmData2 and confirm that the </w:t>
       </w:r>
+      <w:proofErr w:type="spellStart"/>
       <w:r>
         <w:rPr>
           <w:rFonts w:ascii="Courier" w:hAnsi="Courier" w:cstheme="minorHAnsi"/>
@@ -4583,30 +4974,46 @@
         </w:rPr>
         <w:t>omponent</w:t>
       </w:r>
-      <w:r>
-        <w:rPr>
-          <w:rFonts w:asciiTheme="minorHAnsi" w:hAnsiTheme="minorHAnsi" w:cstheme="minorHAnsi"/>
-        </w:rPr>
-        <w:t xml:space="preserve"> is being used in the page. If all is working well the page will look exactly the same, except the first item in the crop dropdown will now be “All”.</w:t>
-      </w:r>
-    </w:p>
-    <w:p>
-      <w:pPr>
-        <w:rPr>
-          <w:rFonts w:asciiTheme="minorHAnsi" w:hAnsiTheme="minorHAnsi" w:cstheme="minorHAnsi"/>
-        </w:rPr>
-      </w:pPr>
-    </w:p>
-    <w:p>
-      <w:pPr>
-        <w:rPr>
-          <w:rFonts w:asciiTheme="minorHAnsi" w:hAnsiTheme="minorHAnsi" w:cstheme="minorHAnsi"/>
-        </w:rPr>
-      </w:pPr>
-      <w:r>
-        <w:rPr>
-          <w:rFonts w:asciiTheme="minorHAnsi" w:hAnsiTheme="minorHAnsi" w:cstheme="minorHAnsi"/>
-        </w:rPr>
+      <w:proofErr w:type="spellEnd"/>
+      <w:r>
+        <w:rPr>
+          <w:rFonts w:asciiTheme="minorHAnsi" w:hAnsiTheme="minorHAnsi" w:cstheme="minorHAnsi"/>
+        </w:rPr>
+        <w:t xml:space="preserve"> is being used in the page. If all is working well the page will look </w:t>
+      </w:r>
+      <w:proofErr w:type="gramStart"/>
+      <w:r>
+        <w:rPr>
+          <w:rFonts w:asciiTheme="minorHAnsi" w:hAnsiTheme="minorHAnsi" w:cstheme="minorHAnsi"/>
+        </w:rPr>
+        <w:t>exactly the same</w:t>
+      </w:r>
+      <w:proofErr w:type="gramEnd"/>
+      <w:r>
+        <w:rPr>
+          <w:rFonts w:asciiTheme="minorHAnsi" w:hAnsiTheme="minorHAnsi" w:cstheme="minorHAnsi"/>
+        </w:rPr>
+        <w:t>, except the first item in the crop dropdown will now be “All”.</w:t>
+      </w:r>
+    </w:p>
+    <w:p>
+      <w:pPr>
+        <w:rPr>
+          <w:rFonts w:asciiTheme="minorHAnsi" w:hAnsiTheme="minorHAnsi" w:cstheme="minorHAnsi"/>
+        </w:rPr>
+      </w:pPr>
+    </w:p>
+    <w:p>
+      <w:pPr>
+        <w:rPr>
+          <w:rFonts w:asciiTheme="minorHAnsi" w:hAnsiTheme="minorHAnsi" w:cstheme="minorHAnsi"/>
+        </w:rPr>
+      </w:pPr>
+      <w:r>
+        <w:rPr>
+          <w:rFonts w:asciiTheme="minorHAnsi" w:hAnsiTheme="minorHAnsi" w:cstheme="minorHAnsi"/>
+        </w:rPr>
+        <w:lastRenderedPageBreak/>
         <w:t>1</w:t>
       </w:r>
       <w:r>
@@ -4793,12 +5200,14 @@
         </w:rPr>
         <w:t xml:space="preserve">to the crops </w:t>
       </w:r>
+      <w:proofErr w:type="spellStart"/>
       <w:r>
         <w:rPr>
           <w:rFonts w:ascii="Courier" w:hAnsi="Courier" w:cstheme="minorHAnsi"/>
         </w:rPr>
         <w:t>DropdownWithAllComponent</w:t>
       </w:r>
+      <w:proofErr w:type="spellEnd"/>
       <w:r>
         <w:rPr>
           <w:rFonts w:asciiTheme="minorHAnsi" w:hAnsiTheme="minorHAnsi" w:cstheme="minorHAnsi"/>
@@ -5008,7 +5417,21 @@
         <w:rPr>
           <w:rFonts w:asciiTheme="minorHAnsi" w:hAnsiTheme="minorHAnsi" w:cstheme="minorHAnsi"/>
         </w:rPr>
-        <w:t xml:space="preserve"> property that generates the rows of the harvest report table so that the table only shows the proper rows (e.g. just “BROCOLLI” or “ALL” crops). </w:t>
+        <w:t xml:space="preserve"> property that generates the rows of the harvest report table so that the table only shows the proper rows (</w:t>
+      </w:r>
+      <w:proofErr w:type="gramStart"/>
+      <w:r>
+        <w:rPr>
+          <w:rFonts w:asciiTheme="minorHAnsi" w:hAnsiTheme="minorHAnsi" w:cstheme="minorHAnsi"/>
+        </w:rPr>
+        <w:t>e.g.</w:t>
+      </w:r>
+      <w:proofErr w:type="gramEnd"/>
+      <w:r>
+        <w:rPr>
+          <w:rFonts w:asciiTheme="minorHAnsi" w:hAnsiTheme="minorHAnsi" w:cstheme="minorHAnsi"/>
+        </w:rPr>
+        <w:t xml:space="preserve"> just “BROCOLLI” or “ALL” crops). </w:t>
       </w:r>
     </w:p>
     <w:p>
@@ -5166,12 +5589,14 @@
         </w:rPr>
         <w:t xml:space="preserve"> elements) of the dropdown had the correct crop names.  Thus, when you changed the crop dropdown to be a </w:t>
       </w:r>
+      <w:proofErr w:type="spellStart"/>
       <w:r>
         <w:rPr>
           <w:rFonts w:ascii="Courier" w:hAnsi="Courier" w:cstheme="minorHAnsi"/>
         </w:rPr>
         <w:t>DropdownWithAllComponent</w:t>
       </w:r>
+      <w:proofErr w:type="spellEnd"/>
       <w:r>
         <w:rPr>
           <w:rFonts w:asciiTheme="minorHAnsi" w:hAnsiTheme="minorHAnsi" w:cstheme="minorHAnsi"/>
@@ -5210,12 +5635,14 @@
         </w:rPr>
         <w:t xml:space="preserve">22. Update the </w:t>
       </w:r>
+      <w:proofErr w:type="spellStart"/>
       <w:r>
         <w:rPr>
           <w:rFonts w:ascii="Courier" w:hAnsi="Courier" w:cstheme="minorHAnsi"/>
         </w:rPr>
         <w:t>beforeEach</w:t>
       </w:r>
+      <w:proofErr w:type="spellEnd"/>
       <w:r>
         <w:rPr>
           <w:rFonts w:asciiTheme="minorHAnsi" w:hAnsiTheme="minorHAnsi" w:cstheme="minorHAnsi"/>
@@ -5326,6 +5753,7 @@
         <w:rPr>
           <w:rFonts w:asciiTheme="minorHAnsi" w:hAnsiTheme="minorHAnsi" w:cstheme="minorHAnsi"/>
         </w:rPr>
+        <w:lastRenderedPageBreak/>
         <w:t xml:space="preserve">24. Run the </w:t>
       </w:r>
       <w:r>
@@ -5390,11 +5818,19 @@
         </w:rPr>
         <w:t xml:space="preserve">One of the tests will fail.  Why did it fail?  Hint: That test used the </w:t>
       </w:r>
-      <w:r>
-        <w:rPr>
-          <w:rFonts w:ascii="Courier" w:hAnsi="Courier" w:cstheme="minorHAnsi"/>
-        </w:rPr>
-        <w:t>children()</w:t>
+      <w:proofErr w:type="gramStart"/>
+      <w:r>
+        <w:rPr>
+          <w:rFonts w:ascii="Courier" w:hAnsi="Courier" w:cstheme="minorHAnsi"/>
+        </w:rPr>
+        <w:t>children(</w:t>
+      </w:r>
+      <w:proofErr w:type="gramEnd"/>
+      <w:r>
+        <w:rPr>
+          <w:rFonts w:ascii="Courier" w:hAnsi="Courier" w:cstheme="minorHAnsi"/>
+        </w:rPr>
+        <w:t>)</w:t>
       </w:r>
       <w:r>
         <w:rPr>
@@ -5478,6 +5914,7 @@
         </w:rPr>
         <w:t xml:space="preserve">25. Each custom Vue component can encapsulate multiple other HTML elements. For example, the </w:t>
       </w:r>
+      <w:proofErr w:type="spellStart"/>
       <w:r>
         <w:rPr>
           <w:rFonts w:ascii="Courier" w:hAnsi="Courier" w:cstheme="minorHAnsi"/>
@@ -5496,6 +5933,7 @@
         </w:rPr>
         <w:t>ownWithAllComponent</w:t>
       </w:r>
+      <w:proofErr w:type="spellEnd"/>
       <w:r>
         <w:rPr>
           <w:rFonts w:asciiTheme="minorHAnsi" w:hAnsiTheme="minorHAnsi" w:cstheme="minorHAnsi"/>
@@ -5524,7 +5962,21 @@
         <w:rPr>
           <w:rFonts w:asciiTheme="minorHAnsi" w:hAnsiTheme="minorHAnsi" w:cstheme="minorHAnsi"/>
         </w:rPr>
-        <w:t xml:space="preserve"> and all of the </w:t>
+        <w:t xml:space="preserve"> and </w:t>
+      </w:r>
+      <w:proofErr w:type="gramStart"/>
+      <w:r>
+        <w:rPr>
+          <w:rFonts w:asciiTheme="minorHAnsi" w:hAnsiTheme="minorHAnsi" w:cstheme="minorHAnsi"/>
+        </w:rPr>
+        <w:t>all of</w:t>
+      </w:r>
+      <w:proofErr w:type="gramEnd"/>
+      <w:r>
+        <w:rPr>
+          <w:rFonts w:asciiTheme="minorHAnsi" w:hAnsiTheme="minorHAnsi" w:cstheme="minorHAnsi"/>
+        </w:rPr>
+        <w:t xml:space="preserve"> the </w:t>
       </w:r>
       <w:r>
         <w:rPr>
@@ -5538,11 +5990,19 @@
         </w:rPr>
         <w:t xml:space="preserve"> elements.  You could still access the appropriate elements using the </w:t>
       </w:r>
-      <w:r>
-        <w:rPr>
-          <w:rFonts w:ascii="Courier" w:hAnsi="Courier" w:cstheme="minorHAnsi"/>
-        </w:rPr>
-        <w:t>children()</w:t>
+      <w:proofErr w:type="gramStart"/>
+      <w:r>
+        <w:rPr>
+          <w:rFonts w:ascii="Courier" w:hAnsi="Courier" w:cstheme="minorHAnsi"/>
+        </w:rPr>
+        <w:t>children(</w:t>
+      </w:r>
+      <w:proofErr w:type="gramEnd"/>
+      <w:r>
+        <w:rPr>
+          <w:rFonts w:ascii="Courier" w:hAnsi="Courier" w:cstheme="minorHAnsi"/>
+        </w:rPr>
+        <w:t>)</w:t>
       </w:r>
       <w:r>
         <w:rPr>
@@ -5550,24 +6010,28 @@
         </w:rPr>
         <w:t xml:space="preserve"> of the </w:t>
       </w:r>
+      <w:proofErr w:type="spellStart"/>
       <w:r>
         <w:rPr>
           <w:rFonts w:ascii="Courier" w:hAnsi="Courier" w:cstheme="minorHAnsi"/>
         </w:rPr>
         <w:t>DropdownWithAllComponent</w:t>
       </w:r>
+      <w:proofErr w:type="spellEnd"/>
       <w:r>
         <w:rPr>
           <w:rFonts w:asciiTheme="minorHAnsi" w:hAnsiTheme="minorHAnsi" w:cstheme="minorHAnsi"/>
         </w:rPr>
         <w:t xml:space="preserve">, however that would require that you know the internal details of the component (i.e. the component would not be a good abstraction). To facilitate testing the </w:t>
       </w:r>
+      <w:proofErr w:type="spellStart"/>
       <w:r>
         <w:rPr>
           <w:rFonts w:ascii="Courier" w:hAnsi="Courier" w:cstheme="minorHAnsi"/>
         </w:rPr>
         <w:t>DropdownWithAllComponent</w:t>
       </w:r>
+      <w:proofErr w:type="spellEnd"/>
       <w:r>
         <w:rPr>
           <w:rFonts w:asciiTheme="minorHAnsi" w:hAnsiTheme="minorHAnsi" w:cstheme="minorHAnsi"/>
@@ -5624,12 +6088,14 @@
         </w:rPr>
         <w:t xml:space="preserve"> attributes that are defined by the </w:t>
       </w:r>
+      <w:proofErr w:type="spellStart"/>
       <w:r>
         <w:rPr>
           <w:rFonts w:ascii="Courier" w:hAnsi="Courier" w:cstheme="minorHAnsi"/>
         </w:rPr>
         <w:t>DropdownWithAllComponent</w:t>
       </w:r>
+      <w:proofErr w:type="spellEnd"/>
       <w:r>
         <w:rPr>
           <w:rFonts w:asciiTheme="minorHAnsi" w:hAnsiTheme="minorHAnsi" w:cstheme="minorHAnsi"/>
@@ -5663,12 +6129,14 @@
         </w:rPr>
         <w:t xml:space="preserve">Use the documentation for the </w:t>
       </w:r>
+      <w:proofErr w:type="spellStart"/>
       <w:r>
         <w:rPr>
           <w:rFonts w:ascii="Courier" w:hAnsi="Courier" w:cstheme="minorHAnsi"/>
         </w:rPr>
         <w:t>DropdownWithAllComponent</w:t>
       </w:r>
+      <w:proofErr w:type="spellEnd"/>
       <w:r>
         <w:rPr>
           <w:rFonts w:asciiTheme="minorHAnsi" w:hAnsiTheme="minorHAnsi" w:cstheme="minorHAnsi"/>
@@ -6340,12 +6808,14 @@
         </w:rPr>
         <w:t xml:space="preserve"> of a </w:t>
       </w:r>
+      <w:proofErr w:type="spellStart"/>
       <w:r>
         <w:rPr>
           <w:rFonts w:ascii="Courier" w:hAnsi="Courier" w:cstheme="minorHAnsi"/>
         </w:rPr>
         <w:t>DropdownWithAllComponent</w:t>
       </w:r>
+      <w:proofErr w:type="spellEnd"/>
       <w:r>
         <w:rPr>
           <w:rFonts w:asciiTheme="minorHAnsi" w:hAnsiTheme="minorHAnsi" w:cstheme="minorHAnsi"/>
@@ -6382,13 +6852,23 @@
           <w:szCs w:val="18"/>
         </w:rPr>
       </w:pPr>
+      <w:proofErr w:type="spellStart"/>
       <w:r>
         <w:rPr>
           <w:rFonts w:ascii="Courier" w:hAnsi="Courier" w:cstheme="minorHAnsi"/>
           <w:sz w:val="18"/>
           <w:szCs w:val="18"/>
         </w:rPr>
-        <w:t>cy.get("[data-cy=crop-dropdown] &gt; [data-cy=dropdown-input] &gt; [data-cy=option</w:t>
+        <w:t>cy.get</w:t>
+      </w:r>
+      <w:proofErr w:type="spellEnd"/>
+      <w:r>
+        <w:rPr>
+          <w:rFonts w:ascii="Courier" w:hAnsi="Courier" w:cstheme="minorHAnsi"/>
+          <w:sz w:val="18"/>
+          <w:szCs w:val="18"/>
+        </w:rPr>
+        <w:t>("[data-cy=crop-dropdown] &gt; [data-cy=dropdown-input] &gt; [data-cy=option</w:t>
       </w:r>
       <w:r>
         <w:rPr>
@@ -6470,12 +6950,14 @@
         </w:rPr>
         <w:t xml:space="preserve"> value for the </w:t>
       </w:r>
+      <w:proofErr w:type="spellStart"/>
       <w:r>
         <w:rPr>
           <w:rFonts w:ascii="Courier" w:hAnsi="Courier" w:cstheme="minorHAnsi"/>
         </w:rPr>
         <w:t>DropdownWithAllComponent</w:t>
       </w:r>
+      <w:proofErr w:type="spellEnd"/>
       <w:r>
         <w:rPr>
           <w:rFonts w:cstheme="minorHAnsi"/>
@@ -6498,6 +6980,7 @@
         <w:rPr>
           <w:rFonts w:ascii="Courier" w:hAnsi="Courier" w:cstheme="minorHAnsi"/>
         </w:rPr>
+        <w:lastRenderedPageBreak/>
         <w:t>d</w:t>
       </w:r>
       <w:r>
@@ -6700,7 +7183,6 @@
         <w:rPr>
           <w:rFonts w:cstheme="minorHAnsi"/>
         </w:rPr>
-        <w:lastRenderedPageBreak/>
         <w:t xml:space="preserve">Check </w:t>
       </w:r>
       <w:r>
@@ -6757,17 +7239,39 @@
         </w:rPr>
         <w:t xml:space="preserve"> elements.  You will still need to use </w:t>
       </w:r>
-      <w:r>
-        <w:rPr>
-          <w:rFonts w:ascii="Courier" w:hAnsi="Courier" w:cstheme="minorHAnsi"/>
-        </w:rPr>
-        <w:t>children()</w:t>
-      </w:r>
-      <w:r>
-        <w:rPr>
-          <w:rFonts w:cstheme="minorHAnsi"/>
-        </w:rPr>
-        <w:t xml:space="preserve"> for this one.  You just have to be careful </w:t>
+      <w:proofErr w:type="gramStart"/>
+      <w:r>
+        <w:rPr>
+          <w:rFonts w:ascii="Courier" w:hAnsi="Courier" w:cstheme="minorHAnsi"/>
+        </w:rPr>
+        <w:t>children(</w:t>
+      </w:r>
+      <w:proofErr w:type="gramEnd"/>
+      <w:r>
+        <w:rPr>
+          <w:rFonts w:ascii="Courier" w:hAnsi="Courier" w:cstheme="minorHAnsi"/>
+        </w:rPr>
+        <w:t>)</w:t>
+      </w:r>
+      <w:r>
+        <w:rPr>
+          <w:rFonts w:cstheme="minorHAnsi"/>
+        </w:rPr>
+        <w:t xml:space="preserve"> for this one.  You just </w:t>
+      </w:r>
+      <w:proofErr w:type="gramStart"/>
+      <w:r>
+        <w:rPr>
+          <w:rFonts w:cstheme="minorHAnsi"/>
+        </w:rPr>
+        <w:t>have to</w:t>
+      </w:r>
+      <w:proofErr w:type="gramEnd"/>
+      <w:r>
+        <w:rPr>
+          <w:rFonts w:cstheme="minorHAnsi"/>
+        </w:rPr>
+        <w:t xml:space="preserve"> be careful </w:t>
       </w:r>
       <w:r>
         <w:rPr>
@@ -6872,7 +7376,21 @@
         <w:rPr>
           <w:rFonts w:asciiTheme="minorHAnsi" w:hAnsiTheme="minorHAnsi" w:cstheme="minorHAnsi"/>
         </w:rPr>
-        <w:t xml:space="preserve">27.  Visit the Seeding Report in the BarnKit and generate a report for the date range 05/05/2020 to 05/15/2020.  This report should show information about the same records that you have been seeing in your report.  However, this table has more columns that your table.  What are some of the other differences that you notice from your table? </w:t>
+        <w:t xml:space="preserve">27.  Visit the Seeding Report in the </w:t>
+      </w:r>
+      <w:proofErr w:type="spellStart"/>
+      <w:r>
+        <w:rPr>
+          <w:rFonts w:asciiTheme="minorHAnsi" w:hAnsiTheme="minorHAnsi" w:cstheme="minorHAnsi"/>
+        </w:rPr>
+        <w:t>BarnKit</w:t>
+      </w:r>
+      <w:proofErr w:type="spellEnd"/>
+      <w:r>
+        <w:rPr>
+          <w:rFonts w:asciiTheme="minorHAnsi" w:hAnsiTheme="minorHAnsi" w:cstheme="minorHAnsi"/>
+        </w:rPr>
+        <w:t xml:space="preserve"> and generate a report for the date range 05/05/2020 to 05/15/2020.  This report should show information about the same records that you have been seeing in your report.  However, this table has more columns that your table.  What are some of the other differences that you notice from your table? </w:t>
       </w:r>
       <w:r>
         <w:rPr>
@@ -7631,12 +8149,14 @@
         </w:rPr>
         <w:t xml:space="preserve"> Imagine that you have a </w:t>
       </w:r>
+      <w:proofErr w:type="spellStart"/>
       <w:r>
         <w:rPr>
           <w:rFonts w:ascii="Courier" w:hAnsi="Courier" w:cstheme="minorHAnsi"/>
         </w:rPr>
         <w:t>CustomTableComponent</w:t>
       </w:r>
+      <w:proofErr w:type="spellEnd"/>
       <w:r>
         <w:rPr>
           <w:rFonts w:asciiTheme="minorHAnsi" w:hAnsiTheme="minorHAnsi" w:cstheme="minorHAnsi"/>
@@ -7685,12 +8205,14 @@
         </w:rPr>
         <w:t xml:space="preserve">29. Like the </w:t>
       </w:r>
+      <w:proofErr w:type="spellStart"/>
       <w:r>
         <w:rPr>
           <w:rFonts w:ascii="Courier" w:hAnsi="Courier" w:cstheme="minorHAnsi"/>
         </w:rPr>
         <w:t>DropdownWithAllComponent</w:t>
       </w:r>
+      <w:proofErr w:type="spellEnd"/>
       <w:r>
         <w:rPr>
           <w:rFonts w:asciiTheme="minorHAnsi" w:hAnsiTheme="minorHAnsi" w:cstheme="minorHAnsi"/>
@@ -7733,12 +8255,14 @@
         </w:rPr>
         <w:t xml:space="preserve"> the </w:t>
       </w:r>
+      <w:proofErr w:type="spellStart"/>
       <w:r>
         <w:rPr>
           <w:rFonts w:ascii="Courier" w:hAnsi="Courier" w:cstheme="minorHAnsi"/>
         </w:rPr>
         <w:t>CustomTableComponent</w:t>
       </w:r>
+      <w:proofErr w:type="spellEnd"/>
       <w:r>
         <w:rPr>
           <w:rFonts w:asciiTheme="minorHAnsi" w:hAnsiTheme="minorHAnsi" w:cstheme="minorHAnsi"/>
@@ -7775,12 +8299,14 @@
         </w:rPr>
         <w:t xml:space="preserve">that contain the </w:t>
       </w:r>
+      <w:proofErr w:type="spellStart"/>
       <w:r>
         <w:rPr>
           <w:rFonts w:ascii="Courier" w:hAnsi="Courier" w:cstheme="minorHAnsi"/>
         </w:rPr>
         <w:t>CustomTableComponent</w:t>
       </w:r>
+      <w:proofErr w:type="spellEnd"/>
       <w:r>
         <w:rPr>
           <w:rFonts w:asciiTheme="minorHAnsi" w:hAnsiTheme="minorHAnsi" w:cstheme="minorHAnsi"/>
@@ -7826,12 +8352,14 @@
         </w:rPr>
         <w:t xml:space="preserve"> </w:t>
       </w:r>
+      <w:proofErr w:type="spellStart"/>
       <w:r>
         <w:rPr>
           <w:rFonts w:ascii="Courier" w:hAnsi="Courier" w:cstheme="minorHAnsi"/>
         </w:rPr>
         <w:t>CustomTableComponent</w:t>
       </w:r>
+      <w:proofErr w:type="spellEnd"/>
       <w:r>
         <w:rPr>
           <w:rFonts w:asciiTheme="minorHAnsi" w:hAnsiTheme="minorHAnsi" w:cstheme="minorHAnsi"/>
@@ -7856,12 +8384,14 @@
         </w:rPr>
         <w:t xml:space="preserve">  Where in the source code is that name assigned to be a </w:t>
       </w:r>
+      <w:proofErr w:type="spellStart"/>
       <w:r>
         <w:rPr>
           <w:rFonts w:ascii="Courier" w:hAnsi="Courier" w:cstheme="minorHAnsi"/>
         </w:rPr>
         <w:t>CustomTableComponent</w:t>
       </w:r>
+      <w:proofErr w:type="spellEnd"/>
       <w:r>
         <w:rPr>
           <w:rFonts w:asciiTheme="minorHAnsi" w:hAnsiTheme="minorHAnsi" w:cstheme="minorHAnsi"/>
@@ -7947,17 +8477,33 @@
         </w:rPr>
         <w:t xml:space="preserve"> prop of the </w:t>
       </w:r>
+      <w:proofErr w:type="spellStart"/>
       <w:r>
         <w:rPr>
           <w:rFonts w:ascii="Courier" w:hAnsi="Courier" w:cstheme="minorHAnsi"/>
         </w:rPr>
         <w:t>CustomTableComponent</w:t>
       </w:r>
-      <w:r>
-        <w:rPr>
-          <w:rFonts w:asciiTheme="minorHAnsi" w:hAnsiTheme="minorHAnsi" w:cstheme="minorHAnsi"/>
-        </w:rPr>
-        <w:t xml:space="preserve"> and copy its value (i.e. the array) here.</w:t>
+      <w:proofErr w:type="spellEnd"/>
+      <w:r>
+        <w:rPr>
+          <w:rFonts w:asciiTheme="minorHAnsi" w:hAnsiTheme="minorHAnsi" w:cstheme="minorHAnsi"/>
+        </w:rPr>
+        <w:t xml:space="preserve"> and copy its value (</w:t>
+      </w:r>
+      <w:proofErr w:type="gramStart"/>
+      <w:r>
+        <w:rPr>
+          <w:rFonts w:asciiTheme="minorHAnsi" w:hAnsiTheme="minorHAnsi" w:cstheme="minorHAnsi"/>
+        </w:rPr>
+        <w:t>i.e.</w:t>
+      </w:r>
+      <w:proofErr w:type="gramEnd"/>
+      <w:r>
+        <w:rPr>
+          <w:rFonts w:asciiTheme="minorHAnsi" w:hAnsiTheme="minorHAnsi" w:cstheme="minorHAnsi"/>
+        </w:rPr>
+        <w:t xml:space="preserve"> the array) here.</w:t>
       </w:r>
     </w:p>
     <w:p>
@@ -8026,17 +8572,33 @@
         </w:rPr>
         <w:t xml:space="preserve"> prop of the </w:t>
       </w:r>
+      <w:proofErr w:type="spellStart"/>
       <w:r>
         <w:rPr>
           <w:rFonts w:ascii="Courier" w:hAnsi="Courier" w:cstheme="minorHAnsi"/>
         </w:rPr>
         <w:t>CustomTableComponent</w:t>
       </w:r>
-      <w:r>
-        <w:rPr>
-          <w:rFonts w:asciiTheme="minorHAnsi" w:hAnsiTheme="minorHAnsi" w:cstheme="minorHAnsi"/>
-        </w:rPr>
-        <w:t xml:space="preserve"> and copy its value (i.e. the array) here.</w:t>
+      <w:proofErr w:type="spellEnd"/>
+      <w:r>
+        <w:rPr>
+          <w:rFonts w:asciiTheme="minorHAnsi" w:hAnsiTheme="minorHAnsi" w:cstheme="minorHAnsi"/>
+        </w:rPr>
+        <w:t xml:space="preserve"> and copy its value (</w:t>
+      </w:r>
+      <w:proofErr w:type="gramStart"/>
+      <w:r>
+        <w:rPr>
+          <w:rFonts w:asciiTheme="minorHAnsi" w:hAnsiTheme="minorHAnsi" w:cstheme="minorHAnsi"/>
+        </w:rPr>
+        <w:t>i.e.</w:t>
+      </w:r>
+      <w:proofErr w:type="gramEnd"/>
+      <w:r>
+        <w:rPr>
+          <w:rFonts w:asciiTheme="minorHAnsi" w:hAnsiTheme="minorHAnsi" w:cstheme="minorHAnsi"/>
+        </w:rPr>
+        <w:t xml:space="preserve"> the array) here.</w:t>
       </w:r>
     </w:p>
     <w:p>
@@ -8699,17 +9261,47 @@
         </w:rPr>
         <w:t xml:space="preserve">31. Convert the HTML table in your FD2 sub-tab to be a </w:t>
       </w:r>
+      <w:proofErr w:type="spellStart"/>
       <w:r>
         <w:rPr>
           <w:rFonts w:ascii="Courier" w:hAnsi="Courier" w:cstheme="minorHAnsi"/>
         </w:rPr>
         <w:t>CustomTableComponent</w:t>
       </w:r>
-      <w:r>
-        <w:rPr>
-          <w:rFonts w:asciiTheme="minorHAnsi" w:hAnsiTheme="minorHAnsi" w:cstheme="minorHAnsi"/>
-        </w:rPr>
-        <w:t xml:space="preserve">.  To do so you will need to make a number of changes.  It is suggested that you follow incremental development practices.  Complete each of the following steps one-by-one and use the Vue DevTools and </w:t>
+      <w:proofErr w:type="spellEnd"/>
+      <w:r>
+        <w:rPr>
+          <w:rFonts w:asciiTheme="minorHAnsi" w:hAnsiTheme="minorHAnsi" w:cstheme="minorHAnsi"/>
+        </w:rPr>
+        <w:t xml:space="preserve">.  To do so you will need to make </w:t>
+      </w:r>
+      <w:proofErr w:type="gramStart"/>
+      <w:r>
+        <w:rPr>
+          <w:rFonts w:asciiTheme="minorHAnsi" w:hAnsiTheme="minorHAnsi" w:cstheme="minorHAnsi"/>
+        </w:rPr>
+        <w:t>a number of</w:t>
+      </w:r>
+      <w:proofErr w:type="gramEnd"/>
+      <w:r>
+        <w:rPr>
+          <w:rFonts w:asciiTheme="minorHAnsi" w:hAnsiTheme="minorHAnsi" w:cstheme="minorHAnsi"/>
+        </w:rPr>
+        <w:t xml:space="preserve"> changes.  It is suggested that you follow incremental development practices.  Complete each of the following steps one-by-one and use the Vue </w:t>
+      </w:r>
+      <w:proofErr w:type="spellStart"/>
+      <w:r>
+        <w:rPr>
+          <w:rFonts w:asciiTheme="minorHAnsi" w:hAnsiTheme="minorHAnsi" w:cstheme="minorHAnsi"/>
+        </w:rPr>
+        <w:t>DevTools</w:t>
+      </w:r>
+      <w:proofErr w:type="spellEnd"/>
+      <w:r>
+        <w:rPr>
+          <w:rFonts w:asciiTheme="minorHAnsi" w:hAnsiTheme="minorHAnsi" w:cstheme="minorHAnsi"/>
+        </w:rPr>
+        <w:t xml:space="preserve"> and </w:t>
       </w:r>
       <w:r>
         <w:rPr>
@@ -8751,7 +9343,21 @@
         <w:rPr>
           <w:rFonts w:cstheme="minorHAnsi"/>
         </w:rPr>
-        <w:t xml:space="preserve"> property to specify the columns that appear in your table.  For now, make all of the columns visible and not editable.</w:t>
+        <w:t xml:space="preserve"> property to specify the columns that appear in your table.  For now, make </w:t>
+      </w:r>
+      <w:proofErr w:type="gramStart"/>
+      <w:r>
+        <w:rPr>
+          <w:rFonts w:cstheme="minorHAnsi"/>
+        </w:rPr>
+        <w:t>all of</w:t>
+      </w:r>
+      <w:proofErr w:type="gramEnd"/>
+      <w:r>
+        <w:rPr>
+          <w:rFonts w:cstheme="minorHAnsi"/>
+        </w:rPr>
+        <w:t xml:space="preserve"> the columns visible and not editable.</w:t>
       </w:r>
     </w:p>
     <w:p>
@@ -8783,12 +9389,14 @@
         </w:rPr>
         <w:t xml:space="preserve"> property that generates the array of table rows in the proper format for a </w:t>
       </w:r>
+      <w:proofErr w:type="spellStart"/>
       <w:r>
         <w:rPr>
           <w:rFonts w:ascii="Courier" w:hAnsi="Courier" w:cstheme="minorHAnsi"/>
         </w:rPr>
         <w:t>CustomTableComponent</w:t>
       </w:r>
+      <w:proofErr w:type="spellEnd"/>
       <w:r>
         <w:rPr>
           <w:rFonts w:cstheme="minorHAnsi"/>
@@ -8841,7 +9449,21 @@
         <w:rPr>
           <w:rFonts w:cstheme="minorHAnsi"/>
         </w:rPr>
-        <w:t xml:space="preserve"> property.  The VueDev tools can help here too!</w:t>
+        <w:t xml:space="preserve"> property.  The </w:t>
+      </w:r>
+      <w:proofErr w:type="spellStart"/>
+      <w:r>
+        <w:rPr>
+          <w:rFonts w:cstheme="minorHAnsi"/>
+        </w:rPr>
+        <w:t>VueDev</w:t>
+      </w:r>
+      <w:proofErr w:type="spellEnd"/>
+      <w:r>
+        <w:rPr>
+          <w:rFonts w:cstheme="minorHAnsi"/>
+        </w:rPr>
+        <w:t xml:space="preserve"> tools can help here too!</w:t>
       </w:r>
     </w:p>
     <w:p>
@@ -8873,12 +9495,14 @@
         </w:rPr>
         <w:t xml:space="preserve"> object so that your page can use the   </w:t>
       </w:r>
+      <w:proofErr w:type="spellStart"/>
       <w:r>
         <w:rPr>
           <w:rFonts w:ascii="Courier" w:hAnsi="Courier" w:cstheme="minorHAnsi"/>
         </w:rPr>
         <w:t>CustomTableComponent</w:t>
       </w:r>
+      <w:proofErr w:type="spellEnd"/>
       <w:r>
         <w:rPr>
           <w:rFonts w:cstheme="minorHAnsi"/>
@@ -8903,12 +9527,14 @@
         </w:rPr>
         <w:t xml:space="preserve">Add the </w:t>
       </w:r>
+      <w:proofErr w:type="spellStart"/>
       <w:r>
         <w:rPr>
           <w:rFonts w:ascii="Courier" w:hAnsi="Courier" w:cstheme="minorHAnsi"/>
         </w:rPr>
         <w:t>CustomTableComponent</w:t>
       </w:r>
+      <w:proofErr w:type="spellEnd"/>
       <w:r>
         <w:rPr>
           <w:rFonts w:cstheme="minorHAnsi"/>
@@ -9046,8 +9672,9 @@
           <w:bCs/>
           <w:u w:val="single"/>
         </w:rPr>
-        <w:t>ing with the CustomTableComponent</w:t>
-      </w:r>
+        <w:t xml:space="preserve">ing with the </w:t>
+      </w:r>
+      <w:proofErr w:type="spellStart"/>
       <w:r>
         <w:rPr>
           <w:rFonts w:asciiTheme="minorHAnsi" w:hAnsiTheme="minorHAnsi"/>
@@ -9055,8 +9682,9 @@
           <w:bCs/>
           <w:u w:val="single"/>
         </w:rPr>
-        <w:t xml:space="preserve"> - Spike </w:t>
-      </w:r>
+        <w:t>CustomTableComponent</w:t>
+      </w:r>
+      <w:proofErr w:type="spellEnd"/>
       <w:r>
         <w:rPr>
           <w:rFonts w:asciiTheme="minorHAnsi" w:hAnsiTheme="minorHAnsi"/>
@@ -9064,7 +9692,7 @@
           <w:bCs/>
           <w:u w:val="single"/>
         </w:rPr>
-        <w:t>4</w:t>
+        <w:t xml:space="preserve"> - Spike </w:t>
       </w:r>
       <w:r>
         <w:rPr>
@@ -9073,6 +9701,15 @@
           <w:bCs/>
           <w:u w:val="single"/>
         </w:rPr>
+        <w:t>4</w:t>
+      </w:r>
+      <w:r>
+        <w:rPr>
+          <w:rFonts w:asciiTheme="minorHAnsi" w:hAnsiTheme="minorHAnsi"/>
+          <w:b/>
+          <w:bCs/>
+          <w:u w:val="single"/>
+        </w:rPr>
         <w:t>:</w:t>
       </w:r>
     </w:p>
@@ -9151,12 +9788,14 @@
         </w:rPr>
         <w:t xml:space="preserve">, </w:t>
       </w:r>
+      <w:proofErr w:type="spellStart"/>
       <w:r>
         <w:rPr>
           <w:rFonts w:ascii="Courier" w:hAnsi="Courier" w:cstheme="minorHAnsi"/>
         </w:rPr>
         <w:t>beforeEach</w:t>
       </w:r>
+      <w:proofErr w:type="spellEnd"/>
       <w:r>
         <w:rPr>
           <w:rFonts w:asciiTheme="minorHAnsi" w:hAnsiTheme="minorHAnsi" w:cstheme="minorHAnsi"/>
@@ -9233,29 +9872,47 @@
         </w:rPr>
         <w:t xml:space="preserve">Like the </w:t>
       </w:r>
+      <w:proofErr w:type="spellStart"/>
       <w:r>
         <w:rPr>
           <w:rFonts w:ascii="Courier" w:hAnsi="Courier" w:cstheme="minorHAnsi"/>
         </w:rPr>
         <w:t>DropdownWithAllComponent</w:t>
       </w:r>
+      <w:proofErr w:type="spellEnd"/>
       <w:r>
         <w:rPr>
           <w:rFonts w:asciiTheme="minorHAnsi" w:hAnsiTheme="minorHAnsi" w:cstheme="minorHAnsi"/>
         </w:rPr>
         <w:t xml:space="preserve"> the </w:t>
       </w:r>
+      <w:proofErr w:type="spellStart"/>
       <w:r>
         <w:rPr>
           <w:rFonts w:ascii="Courier" w:hAnsi="Courier" w:cstheme="minorHAnsi"/>
         </w:rPr>
         <w:t>CustomTableComponent</w:t>
       </w:r>
-      <w:r>
-        <w:rPr>
-          <w:rFonts w:asciiTheme="minorHAnsi" w:hAnsiTheme="minorHAnsi" w:cstheme="minorHAnsi"/>
-        </w:rPr>
-        <w:t xml:space="preserve"> defines a number </w:t>
+      <w:proofErr w:type="spellEnd"/>
+      <w:r>
+        <w:rPr>
+          <w:rFonts w:asciiTheme="minorHAnsi" w:hAnsiTheme="minorHAnsi" w:cstheme="minorHAnsi"/>
+        </w:rPr>
+        <w:t xml:space="preserve"> defines a </w:t>
+      </w:r>
+      <w:proofErr w:type="gramStart"/>
+      <w:r>
+        <w:rPr>
+          <w:rFonts w:asciiTheme="minorHAnsi" w:hAnsiTheme="minorHAnsi" w:cstheme="minorHAnsi"/>
+        </w:rPr>
+        <w:t>number</w:t>
+      </w:r>
+      <w:proofErr w:type="gramEnd"/>
+      <w:r>
+        <w:rPr>
+          <w:rFonts w:asciiTheme="minorHAnsi" w:hAnsiTheme="minorHAnsi" w:cstheme="minorHAnsi"/>
+        </w:rPr>
+        <w:t xml:space="preserve"> </w:t>
       </w:r>
       <w:r>
         <w:rPr>
@@ -9273,7 +9930,21 @@
         <w:rPr>
           <w:rFonts w:ascii="Courier" w:hAnsi="Courier" w:cstheme="minorHAnsi"/>
         </w:rPr>
-        <w:t>(&lt;th&gt;</w:t>
+        <w:t>(&lt;</w:t>
+      </w:r>
+      <w:proofErr w:type="spellStart"/>
+      <w:r>
+        <w:rPr>
+          <w:rFonts w:ascii="Courier" w:hAnsi="Courier" w:cstheme="minorHAnsi"/>
+        </w:rPr>
+        <w:t>th</w:t>
+      </w:r>
+      <w:proofErr w:type="spellEnd"/>
+      <w:r>
+        <w:rPr>
+          <w:rFonts w:ascii="Courier" w:hAnsi="Courier" w:cstheme="minorHAnsi"/>
+        </w:rPr>
+        <w:t>&gt;</w:t>
       </w:r>
       <w:r>
         <w:rPr>
@@ -9305,12 +9976,14 @@
         </w:rPr>
         <w:t xml:space="preserve"> where </w:t>
       </w:r>
+      <w:proofErr w:type="spellStart"/>
       <w:r>
         <w:rPr>
           <w:rFonts w:ascii="Courier" w:hAnsi="Courier" w:cstheme="minorHAnsi"/>
         </w:rPr>
         <w:t>i</w:t>
       </w:r>
+      <w:proofErr w:type="spellEnd"/>
       <w:r>
         <w:rPr>
           <w:rFonts w:asciiTheme="minorHAnsi" w:hAnsiTheme="minorHAnsi" w:cstheme="minorHAnsi"/>
@@ -9321,14 +9994,21 @@
         <w:rPr>
           <w:rFonts w:asciiTheme="minorHAnsi" w:hAnsiTheme="minorHAnsi" w:cstheme="minorHAnsi"/>
         </w:rPr>
-        <w:t xml:space="preserve">is the number of the </w:t>
-      </w:r>
-      <w:r>
-        <w:rPr>
-          <w:rFonts w:asciiTheme="minorHAnsi" w:hAnsiTheme="minorHAnsi" w:cstheme="minorHAnsi"/>
-        </w:rPr>
-        <w:lastRenderedPageBreak/>
-        <w:t xml:space="preserve">header (e.g. the leftmost header is </w:t>
+        <w:t>is the number of the header (</w:t>
+      </w:r>
+      <w:proofErr w:type="gramStart"/>
+      <w:r>
+        <w:rPr>
+          <w:rFonts w:asciiTheme="minorHAnsi" w:hAnsiTheme="minorHAnsi" w:cstheme="minorHAnsi"/>
+        </w:rPr>
+        <w:t>e.g.</w:t>
+      </w:r>
+      <w:proofErr w:type="gramEnd"/>
+      <w:r>
+        <w:rPr>
+          <w:rFonts w:asciiTheme="minorHAnsi" w:hAnsiTheme="minorHAnsi" w:cstheme="minorHAnsi"/>
+        </w:rPr>
+        <w:t xml:space="preserve"> the leftmost header is </w:t>
       </w:r>
       <w:r>
         <w:rPr>
@@ -9405,11 +10085,47 @@
           <w:rFonts w:ascii="Courier" w:hAnsi="Courier" w:cstheme="minorHAnsi"/>
         </w:rPr>
       </w:pPr>
-      <w:r>
-        <w:rPr>
-          <w:rFonts w:ascii="Courier" w:hAnsi="Courier" w:cstheme="minorHAnsi"/>
-        </w:rPr>
-        <w:t>cy.get("[data-cy=h0]").should("have.text","Date")</w:t>
+      <w:proofErr w:type="spellStart"/>
+      <w:r>
+        <w:rPr>
+          <w:rFonts w:ascii="Courier" w:hAnsi="Courier" w:cstheme="minorHAnsi"/>
+        </w:rPr>
+        <w:t>cy.get</w:t>
+      </w:r>
+      <w:proofErr w:type="spellEnd"/>
+      <w:r>
+        <w:rPr>
+          <w:rFonts w:ascii="Courier" w:hAnsi="Courier" w:cstheme="minorHAnsi"/>
+        </w:rPr>
+        <w:t>("[data-cy=h0]"</w:t>
+      </w:r>
+      <w:proofErr w:type="gramStart"/>
+      <w:r>
+        <w:rPr>
+          <w:rFonts w:ascii="Courier" w:hAnsi="Courier" w:cstheme="minorHAnsi"/>
+        </w:rPr>
+        <w:t>).should</w:t>
+      </w:r>
+      <w:proofErr w:type="gramEnd"/>
+      <w:r>
+        <w:rPr>
+          <w:rFonts w:ascii="Courier" w:hAnsi="Courier" w:cstheme="minorHAnsi"/>
+        </w:rPr>
+        <w:t>("</w:t>
+      </w:r>
+      <w:proofErr w:type="spellStart"/>
+      <w:r>
+        <w:rPr>
+          <w:rFonts w:ascii="Courier" w:hAnsi="Courier" w:cstheme="minorHAnsi"/>
+        </w:rPr>
+        <w:t>have.text","Date</w:t>
+      </w:r>
+      <w:proofErr w:type="spellEnd"/>
+      <w:r>
+        <w:rPr>
+          <w:rFonts w:ascii="Courier" w:hAnsi="Courier" w:cstheme="minorHAnsi"/>
+        </w:rPr>
+        <w:t>")</w:t>
       </w:r>
     </w:p>
     <w:p>
@@ -9441,7 +10157,21 @@
         <w:rPr>
           <w:rFonts w:asciiTheme="minorHAnsi" w:hAnsiTheme="minorHAnsi" w:cstheme="minorHAnsi"/>
         </w:rPr>
-        <w:t xml:space="preserve"> so that it contains a test that checks that all of the table headers are correct.  Hint: Remember that your test will need to click the “Generate Report” button to get the table to appear.</w:t>
+        <w:t xml:space="preserve"> so that it contains a test that checks that </w:t>
+      </w:r>
+      <w:proofErr w:type="gramStart"/>
+      <w:r>
+        <w:rPr>
+          <w:rFonts w:asciiTheme="minorHAnsi" w:hAnsiTheme="minorHAnsi" w:cstheme="minorHAnsi"/>
+        </w:rPr>
+        <w:t>all of</w:t>
+      </w:r>
+      <w:proofErr w:type="gramEnd"/>
+      <w:r>
+        <w:rPr>
+          <w:rFonts w:asciiTheme="minorHAnsi" w:hAnsiTheme="minorHAnsi" w:cstheme="minorHAnsi"/>
+        </w:rPr>
+        <w:t xml:space="preserve"> the table headers are correct.  Hint: Remember that your test will need to click the “Generate Report” button to get the table to appear.</w:t>
       </w:r>
     </w:p>
     <w:p>
@@ -9497,12 +10227,14 @@
         </w:rPr>
         <w:t xml:space="preserve">t would also be a good idea to check that the table has the correct number of columns.  Use the documentation for the </w:t>
       </w:r>
+      <w:proofErr w:type="spellStart"/>
       <w:r>
         <w:rPr>
           <w:rFonts w:ascii="Courier" w:hAnsi="Courier" w:cstheme="minorHAnsi"/>
         </w:rPr>
         <w:t>CustomTableComponent</w:t>
       </w:r>
+      <w:proofErr w:type="spellEnd"/>
       <w:r>
         <w:rPr>
           <w:rFonts w:asciiTheme="minorHAnsi" w:hAnsiTheme="minorHAnsi" w:cstheme="minorHAnsi"/>
@@ -9531,13 +10263,41 @@
         <w:rPr>
           <w:rFonts w:asciiTheme="minorHAnsi" w:hAnsiTheme="minorHAnsi" w:cstheme="minorHAnsi"/>
         </w:rPr>
-        <w:t xml:space="preserve"> element that contains all of the </w:t>
-      </w:r>
-      <w:r>
-        <w:rPr>
-          <w:rFonts w:ascii="Courier" w:hAnsi="Courier" w:cstheme="minorHAnsi"/>
-        </w:rPr>
-        <w:t>&lt;th&gt;</w:t>
+        <w:t xml:space="preserve"> element that contains </w:t>
+      </w:r>
+      <w:proofErr w:type="gramStart"/>
+      <w:r>
+        <w:rPr>
+          <w:rFonts w:asciiTheme="minorHAnsi" w:hAnsiTheme="minorHAnsi" w:cstheme="minorHAnsi"/>
+        </w:rPr>
+        <w:t>all of</w:t>
+      </w:r>
+      <w:proofErr w:type="gramEnd"/>
+      <w:r>
+        <w:rPr>
+          <w:rFonts w:asciiTheme="minorHAnsi" w:hAnsiTheme="minorHAnsi" w:cstheme="minorHAnsi"/>
+        </w:rPr>
+        <w:t xml:space="preserve"> the </w:t>
+      </w:r>
+      <w:r>
+        <w:rPr>
+          <w:rFonts w:ascii="Courier" w:hAnsi="Courier" w:cstheme="minorHAnsi"/>
+        </w:rPr>
+        <w:t>&lt;</w:t>
+      </w:r>
+      <w:proofErr w:type="spellStart"/>
+      <w:r>
+        <w:rPr>
+          <w:rFonts w:ascii="Courier" w:hAnsi="Courier" w:cstheme="minorHAnsi"/>
+        </w:rPr>
+        <w:t>th</w:t>
+      </w:r>
+      <w:proofErr w:type="spellEnd"/>
+      <w:r>
+        <w:rPr>
+          <w:rFonts w:ascii="Courier" w:hAnsi="Courier" w:cstheme="minorHAnsi"/>
+        </w:rPr>
+        <w:t>&gt;</w:t>
       </w:r>
       <w:r>
         <w:rPr>
@@ -9555,13 +10315,41 @@
         <w:rPr>
           <w:rFonts w:asciiTheme="minorHAnsi" w:hAnsiTheme="minorHAnsi" w:cstheme="minorHAnsi"/>
         </w:rPr>
-        <w:t xml:space="preserve"> element has the right number of children (i.e. </w:t>
-      </w:r>
-      <w:r>
-        <w:rPr>
-          <w:rFonts w:ascii="Courier" w:hAnsi="Courier" w:cstheme="minorHAnsi"/>
-        </w:rPr>
-        <w:t>&lt;th&gt;</w:t>
+        <w:t xml:space="preserve"> element has the right number of children (</w:t>
+      </w:r>
+      <w:proofErr w:type="gramStart"/>
+      <w:r>
+        <w:rPr>
+          <w:rFonts w:asciiTheme="minorHAnsi" w:hAnsiTheme="minorHAnsi" w:cstheme="minorHAnsi"/>
+        </w:rPr>
+        <w:t>i.e.</w:t>
+      </w:r>
+      <w:proofErr w:type="gramEnd"/>
+      <w:r>
+        <w:rPr>
+          <w:rFonts w:asciiTheme="minorHAnsi" w:hAnsiTheme="minorHAnsi" w:cstheme="minorHAnsi"/>
+        </w:rPr>
+        <w:t xml:space="preserve"> </w:t>
+      </w:r>
+      <w:r>
+        <w:rPr>
+          <w:rFonts w:ascii="Courier" w:hAnsi="Courier" w:cstheme="minorHAnsi"/>
+        </w:rPr>
+        <w:t>&lt;</w:t>
+      </w:r>
+      <w:proofErr w:type="spellStart"/>
+      <w:r>
+        <w:rPr>
+          <w:rFonts w:ascii="Courier" w:hAnsi="Courier" w:cstheme="minorHAnsi"/>
+        </w:rPr>
+        <w:t>th</w:t>
+      </w:r>
+      <w:proofErr w:type="spellEnd"/>
+      <w:r>
+        <w:rPr>
+          <w:rFonts w:ascii="Courier" w:hAnsi="Courier" w:cstheme="minorHAnsi"/>
+        </w:rPr>
+        <w:t>&gt;</w:t>
       </w:r>
       <w:r>
         <w:rPr>
@@ -9816,12 +10604,14 @@
         </w:rPr>
         <w:t xml:space="preserve">You’ll need to use the &gt; operator to select the dropdown-input in the </w:t>
       </w:r>
+      <w:proofErr w:type="spellStart"/>
       <w:r>
         <w:rPr>
           <w:rFonts w:ascii="Courier" w:hAnsi="Courier" w:cstheme="minorHAnsi"/>
         </w:rPr>
         <w:t>DropdownWithAllComponent</w:t>
       </w:r>
+      <w:proofErr w:type="spellEnd"/>
       <w:r>
         <w:rPr>
           <w:rFonts w:cstheme="minorHAnsi"/>
@@ -9864,12 +10654,14 @@
         </w:rPr>
         <w:t xml:space="preserve">Use the documentation for the </w:t>
       </w:r>
+      <w:proofErr w:type="spellStart"/>
       <w:r>
         <w:rPr>
           <w:rFonts w:ascii="Courier" w:hAnsi="Courier" w:cstheme="minorHAnsi"/>
         </w:rPr>
         <w:t>CustomTableComponent</w:t>
       </w:r>
+      <w:proofErr w:type="spellEnd"/>
       <w:r>
         <w:rPr>
           <w:rFonts w:cstheme="minorHAnsi"/>
@@ -9943,6 +10735,7 @@
         <w:rPr>
           <w:rFonts w:asciiTheme="minorHAnsi" w:hAnsiTheme="minorHAnsi" w:cstheme="minorHAnsi"/>
         </w:rPr>
+        <w:lastRenderedPageBreak/>
         <w:t>39</w:t>
       </w:r>
       <w:r>
@@ -10060,7 +10853,21 @@
         <w:rPr>
           <w:rFonts w:asciiTheme="minorHAnsi" w:hAnsiTheme="minorHAnsi" w:cstheme="minorHAnsi"/>
         </w:rPr>
-        <w:t xml:space="preserve">. There is also a custom Vue component for selecting date ranges (e.g. the start and end dates for a report). Find this component, read its documentation, </w:t>
+        <w:t>. There is also a custom Vue component for selecting date ranges (</w:t>
+      </w:r>
+      <w:proofErr w:type="gramStart"/>
+      <w:r>
+        <w:rPr>
+          <w:rFonts w:asciiTheme="minorHAnsi" w:hAnsiTheme="minorHAnsi" w:cstheme="minorHAnsi"/>
+        </w:rPr>
+        <w:t>e.g.</w:t>
+      </w:r>
+      <w:proofErr w:type="gramEnd"/>
+      <w:r>
+        <w:rPr>
+          <w:rFonts w:asciiTheme="minorHAnsi" w:hAnsiTheme="minorHAnsi" w:cstheme="minorHAnsi"/>
+        </w:rPr>
+        <w:t xml:space="preserve"> the start and end dates for a report). Find this component, read its documentation, </w:t>
       </w:r>
       <w:r>
         <w:rPr>
@@ -10290,14 +11097,30 @@
         <w:rPr>
           <w:rFonts w:asciiTheme="minorHAnsi" w:hAnsiTheme="minorHAnsi" w:cstheme="minorHAnsi"/>
         </w:rPr>
-        <w:t xml:space="preserve">. Most of the tables in FarmData2 allow the user to delete rows from the table.  For example, in both the UI sub-tab and in the Seeding Report you can select rows by their check boxes in the leftmost column and then click the delete (i.e. trash) button at the top right of the table. The selected rows are then deleted from the table.  In this exercise you will modify your </w:t>
-      </w:r>
+        <w:t>. Most of the tables in FarmData2 allow the user to delete rows from the table.  For example, in both the UI sub-tab and in the Seeding Report you can select rows by their check boxes in the leftmost column and then click the delete (</w:t>
+      </w:r>
+      <w:proofErr w:type="gramStart"/>
+      <w:r>
+        <w:rPr>
+          <w:rFonts w:asciiTheme="minorHAnsi" w:hAnsiTheme="minorHAnsi" w:cstheme="minorHAnsi"/>
+        </w:rPr>
+        <w:t>i.e.</w:t>
+      </w:r>
+      <w:proofErr w:type="gramEnd"/>
+      <w:r>
+        <w:rPr>
+          <w:rFonts w:asciiTheme="minorHAnsi" w:hAnsiTheme="minorHAnsi" w:cstheme="minorHAnsi"/>
+        </w:rPr>
+        <w:t xml:space="preserve"> trash) button at the top right of the table. The selected rows are then deleted from the table.  In this exercise you will modify your </w:t>
+      </w:r>
+      <w:proofErr w:type="spellStart"/>
       <w:r>
         <w:rPr>
           <w:rFonts w:ascii="Courier" w:hAnsi="Courier" w:cstheme="minorHAnsi"/>
         </w:rPr>
         <w:t>CustomTableComponent</w:t>
       </w:r>
+      <w:proofErr w:type="spellEnd"/>
       <w:r>
         <w:rPr>
           <w:rFonts w:asciiTheme="minorHAnsi" w:hAnsiTheme="minorHAnsi" w:cstheme="minorHAnsi"/>
@@ -10325,24 +11148,28 @@
         </w:rPr>
         <w:t xml:space="preserve">a. Use the documentation for the </w:t>
       </w:r>
+      <w:proofErr w:type="spellStart"/>
       <w:r>
         <w:rPr>
           <w:rFonts w:ascii="Courier" w:hAnsi="Courier" w:cstheme="minorHAnsi"/>
         </w:rPr>
         <w:t>CustomTableComponent</w:t>
       </w:r>
+      <w:proofErr w:type="spellEnd"/>
       <w:r>
         <w:rPr>
           <w:rFonts w:asciiTheme="minorHAnsi" w:hAnsiTheme="minorHAnsi" w:cstheme="minorHAnsi"/>
         </w:rPr>
         <w:t xml:space="preserve"> to find the prop that you must set to allow rows to be deleted.  Add this prop to the </w:t>
       </w:r>
+      <w:proofErr w:type="spellStart"/>
       <w:r>
         <w:rPr>
           <w:rFonts w:ascii="Courier" w:hAnsi="Courier" w:cstheme="minorHAnsi"/>
         </w:rPr>
         <w:t>CustomTableComponent</w:t>
       </w:r>
+      <w:proofErr w:type="spellEnd"/>
       <w:r>
         <w:rPr>
           <w:rFonts w:asciiTheme="minorHAnsi" w:hAnsiTheme="minorHAnsi" w:cstheme="minorHAnsi"/>
@@ -10462,17 +11289,33 @@
         </w:rPr>
         <w:t xml:space="preserve">Recall that the </w:t>
       </w:r>
+      <w:proofErr w:type="spellStart"/>
       <w:r>
         <w:rPr>
           <w:rFonts w:ascii="Courier" w:hAnsi="Courier" w:cstheme="minorHAnsi"/>
         </w:rPr>
         <w:t>CustomTableComponent</w:t>
       </w:r>
-      <w:r>
-        <w:rPr>
-          <w:rFonts w:asciiTheme="minorHAnsi" w:hAnsiTheme="minorHAnsi" w:cstheme="minorHAnsi"/>
-        </w:rPr>
-        <w:t xml:space="preserve"> emits an event when a row is deleted.  So, to actually delete the row, you need to create an event handler for this event.  </w:t>
+      <w:proofErr w:type="spellEnd"/>
+      <w:r>
+        <w:rPr>
+          <w:rFonts w:asciiTheme="minorHAnsi" w:hAnsiTheme="minorHAnsi" w:cstheme="minorHAnsi"/>
+        </w:rPr>
+        <w:t xml:space="preserve"> emits an event when a row is deleted.  So, to </w:t>
+      </w:r>
+      <w:proofErr w:type="gramStart"/>
+      <w:r>
+        <w:rPr>
+          <w:rFonts w:asciiTheme="minorHAnsi" w:hAnsiTheme="minorHAnsi" w:cstheme="minorHAnsi"/>
+        </w:rPr>
+        <w:t>actually delete</w:t>
+      </w:r>
+      <w:proofErr w:type="gramEnd"/>
+      <w:r>
+        <w:rPr>
+          <w:rFonts w:asciiTheme="minorHAnsi" w:hAnsiTheme="minorHAnsi" w:cstheme="minorHAnsi"/>
+        </w:rPr>
+        <w:t xml:space="preserve"> the row, you need to create an event handler for this event.  </w:t>
       </w:r>
     </w:p>
     <w:p>
@@ -10490,12 +11333,19 @@
           <w:rFonts w:asciiTheme="minorHAnsi" w:hAnsiTheme="minorHAnsi" w:cstheme="minorHAnsi"/>
         </w:rPr>
       </w:pPr>
-      <w:r>
-        <w:rPr>
-          <w:rFonts w:asciiTheme="minorHAnsi" w:hAnsiTheme="minorHAnsi" w:cstheme="minorHAnsi"/>
-        </w:rPr>
-        <w:lastRenderedPageBreak/>
-        <w:t xml:space="preserve">i. Create the following function in your Vue </w:t>
+      <w:proofErr w:type="spellStart"/>
+      <w:r>
+        <w:rPr>
+          <w:rFonts w:asciiTheme="minorHAnsi" w:hAnsiTheme="minorHAnsi" w:cstheme="minorHAnsi"/>
+        </w:rPr>
+        <w:t>i</w:t>
+      </w:r>
+      <w:proofErr w:type="spellEnd"/>
+      <w:r>
+        <w:rPr>
+          <w:rFonts w:asciiTheme="minorHAnsi" w:hAnsiTheme="minorHAnsi" w:cstheme="minorHAnsi"/>
+        </w:rPr>
+        <w:t xml:space="preserve">. Create the following function in your Vue </w:t>
       </w:r>
       <w:r>
         <w:rPr>
@@ -10524,11 +11374,33 @@
           <w:rFonts w:ascii="Courier" w:hAnsi="Courier" w:cstheme="minorHAnsi"/>
         </w:rPr>
       </w:pPr>
-      <w:r>
-        <w:rPr>
-          <w:rFonts w:ascii="Courier" w:hAnsi="Courier" w:cstheme="minorHAnsi"/>
-        </w:rPr>
-        <w:t>deleteTableRow(rowIDs) {</w:t>
+      <w:proofErr w:type="spellStart"/>
+      <w:r>
+        <w:rPr>
+          <w:rFonts w:ascii="Courier" w:hAnsi="Courier" w:cstheme="minorHAnsi"/>
+        </w:rPr>
+        <w:t>deleteTableRow</w:t>
+      </w:r>
+      <w:proofErr w:type="spellEnd"/>
+      <w:r>
+        <w:rPr>
+          <w:rFonts w:ascii="Courier" w:hAnsi="Courier" w:cstheme="minorHAnsi"/>
+        </w:rPr>
+        <w:t>(</w:t>
+      </w:r>
+      <w:proofErr w:type="spellStart"/>
+      <w:r>
+        <w:rPr>
+          <w:rFonts w:ascii="Courier" w:hAnsi="Courier" w:cstheme="minorHAnsi"/>
+        </w:rPr>
+        <w:t>rowIDs</w:t>
+      </w:r>
+      <w:proofErr w:type="spellEnd"/>
+      <w:r>
+        <w:rPr>
+          <w:rFonts w:ascii="Courier" w:hAnsi="Courier" w:cstheme="minorHAnsi"/>
+        </w:rPr>
+        <w:t>) {</w:t>
       </w:r>
     </w:p>
     <w:p>
@@ -10543,7 +11415,21 @@
           <w:rFonts w:ascii="Courier" w:hAnsi="Courier" w:cstheme="minorHAnsi"/>
         </w:rPr>
         <w:tab/>
-        <w:t>console.log(rowIDs)</w:t>
+        <w:t>console.log(</w:t>
+      </w:r>
+      <w:proofErr w:type="spellStart"/>
+      <w:r>
+        <w:rPr>
+          <w:rFonts w:ascii="Courier" w:hAnsi="Courier" w:cstheme="minorHAnsi"/>
+        </w:rPr>
+        <w:t>rowIDs</w:t>
+      </w:r>
+      <w:proofErr w:type="spellEnd"/>
+      <w:r>
+        <w:rPr>
+          <w:rFonts w:ascii="Courier" w:hAnsi="Courier" w:cstheme="minorHAnsi"/>
+        </w:rPr>
+        <w:t>)</w:t>
       </w:r>
     </w:p>
     <w:p>
@@ -10580,17 +11466,33 @@
         </w:rPr>
         <w:t xml:space="preserve">ii. Assign this function to be the event handler for the appropriate event from your </w:t>
       </w:r>
+      <w:proofErr w:type="spellStart"/>
       <w:r>
         <w:rPr>
           <w:rFonts w:ascii="Courier" w:hAnsi="Courier" w:cstheme="minorHAnsi"/>
         </w:rPr>
         <w:t>CustomTableComponent</w:t>
       </w:r>
-      <w:r>
-        <w:rPr>
-          <w:rFonts w:asciiTheme="minorHAnsi" w:hAnsiTheme="minorHAnsi" w:cstheme="minorHAnsi"/>
-        </w:rPr>
-        <w:t>.  Try deleting a row from the table and inspect the console in the DevTools.</w:t>
+      <w:proofErr w:type="spellEnd"/>
+      <w:r>
+        <w:rPr>
+          <w:rFonts w:asciiTheme="minorHAnsi" w:hAnsiTheme="minorHAnsi" w:cstheme="minorHAnsi"/>
+        </w:rPr>
+        <w:t xml:space="preserve">.  Try deleting a row from the table and inspect the console in the </w:t>
+      </w:r>
+      <w:proofErr w:type="spellStart"/>
+      <w:r>
+        <w:rPr>
+          <w:rFonts w:asciiTheme="minorHAnsi" w:hAnsiTheme="minorHAnsi" w:cstheme="minorHAnsi"/>
+        </w:rPr>
+        <w:t>DevTools</w:t>
+      </w:r>
+      <w:proofErr w:type="spellEnd"/>
+      <w:r>
+        <w:rPr>
+          <w:rFonts w:asciiTheme="minorHAnsi" w:hAnsiTheme="minorHAnsi" w:cstheme="minorHAnsi"/>
+        </w:rPr>
+        <w:t>.</w:t>
       </w:r>
     </w:p>
     <w:p>
@@ -10614,12 +11516,14 @@
         </w:rPr>
         <w:t xml:space="preserve">iii. As you have just seen the </w:t>
       </w:r>
+      <w:proofErr w:type="spellStart"/>
       <w:r>
         <w:rPr>
           <w:rFonts w:ascii="Courier" w:hAnsi="Courier" w:cstheme="minorHAnsi"/>
         </w:rPr>
         <w:t>rowIDs</w:t>
       </w:r>
+      <w:proofErr w:type="spellEnd"/>
       <w:r>
         <w:rPr>
           <w:rFonts w:asciiTheme="minorHAnsi" w:hAnsiTheme="minorHAnsi" w:cstheme="minorHAnsi"/>
@@ -10674,12 +11578,14 @@
         </w:rPr>
         <w:t xml:space="preserve">Implement the body of the </w:t>
       </w:r>
+      <w:proofErr w:type="spellStart"/>
       <w:r>
         <w:rPr>
           <w:rFonts w:ascii="Courier" w:hAnsi="Courier" w:cstheme="minorHAnsi"/>
         </w:rPr>
         <w:t>deleteTableRow</w:t>
       </w:r>
+      <w:proofErr w:type="spellEnd"/>
       <w:r>
         <w:rPr>
           <w:rFonts w:asciiTheme="minorHAnsi" w:hAnsiTheme="minorHAnsi" w:cstheme="minorHAnsi"/>
@@ -10698,12 +11604,14 @@
         </w:rPr>
         <w:t xml:space="preserve">.  You might find the implementation of </w:t>
       </w:r>
+      <w:proofErr w:type="spellStart"/>
       <w:r>
         <w:rPr>
           <w:rFonts w:ascii="Courier" w:hAnsi="Courier" w:cstheme="minorHAnsi"/>
         </w:rPr>
         <w:t>deleteTableRow</w:t>
       </w:r>
+      <w:proofErr w:type="spellEnd"/>
       <w:r>
         <w:rPr>
           <w:rFonts w:asciiTheme="minorHAnsi" w:hAnsiTheme="minorHAnsi" w:cstheme="minorHAnsi"/>
@@ -10853,12 +11761,14 @@
         </w:rPr>
         <w:t xml:space="preserve">a. Modify your </w:t>
       </w:r>
+      <w:proofErr w:type="spellStart"/>
       <w:r>
         <w:rPr>
           <w:rFonts w:ascii="Courier" w:hAnsi="Courier" w:cstheme="minorHAnsi"/>
         </w:rPr>
         <w:t>deleteTableRow</w:t>
       </w:r>
+      <w:proofErr w:type="spellEnd"/>
       <w:r>
         <w:rPr>
           <w:rFonts w:asciiTheme="minorHAnsi" w:hAnsiTheme="minorHAnsi" w:cstheme="minorHAnsi"/>
@@ -10955,6 +11865,7 @@
         <w:rPr>
           <w:rFonts w:asciiTheme="minorHAnsi" w:hAnsiTheme="minorHAnsi" w:cstheme="minorHAnsi"/>
         </w:rPr>
+        <w:lastRenderedPageBreak/>
         <w:t>b</w:t>
       </w:r>
       <w:r>
@@ -10967,7 +11878,21 @@
         <w:rPr>
           <w:rFonts w:asciiTheme="minorHAnsi" w:hAnsiTheme="minorHAnsi" w:cstheme="minorHAnsi"/>
         </w:rPr>
-        <w:t>Click the edit icon (i.e. the pencil) in a row and change the crop.  Does the value displayed in the table change when you change the crop and click the save button?  If it did, great - well done!!!  But it is quite possible that it did not</w:t>
+        <w:t>Click the edit icon (</w:t>
+      </w:r>
+      <w:proofErr w:type="gramStart"/>
+      <w:r>
+        <w:rPr>
+          <w:rFonts w:asciiTheme="minorHAnsi" w:hAnsiTheme="minorHAnsi" w:cstheme="minorHAnsi"/>
+        </w:rPr>
+        <w:t>i.e.</w:t>
+      </w:r>
+      <w:proofErr w:type="gramEnd"/>
+      <w:r>
+        <w:rPr>
+          <w:rFonts w:asciiTheme="minorHAnsi" w:hAnsiTheme="minorHAnsi" w:cstheme="minorHAnsi"/>
+        </w:rPr>
+        <w:t xml:space="preserve"> the pencil) in a row and change the crop.  Does the value displayed in the table change when you change the crop and click the save button?  If it did, great - well done!!!  But it is quite possible that it did not</w:t>
       </w:r>
       <w:r>
         <w:rPr>
@@ -10995,7 +11920,6 @@
         <w:rPr>
           <w:rFonts w:asciiTheme="minorHAnsi" w:hAnsiTheme="minorHAnsi" w:cstheme="minorHAnsi"/>
         </w:rPr>
-        <w:lastRenderedPageBreak/>
         <w:t xml:space="preserve">If it did not </w:t>
       </w:r>
       <w:r>
@@ -11032,7 +11956,21 @@
         <w:rPr>
           <w:rFonts w:asciiTheme="minorHAnsi" w:hAnsiTheme="minorHAnsi" w:cstheme="minorHAnsi"/>
         </w:rPr>
-        <w:t xml:space="preserve"> log, then let the computed property regenerate the rows and then then the table will be rerendered with the updated value.</w:t>
+        <w:t xml:space="preserve"> log, then let the computed property regenerate the rows and then then the table will be </w:t>
+      </w:r>
+      <w:proofErr w:type="spellStart"/>
+      <w:r>
+        <w:rPr>
+          <w:rFonts w:asciiTheme="minorHAnsi" w:hAnsiTheme="minorHAnsi" w:cstheme="minorHAnsi"/>
+        </w:rPr>
+        <w:t>rerendered</w:t>
+      </w:r>
+      <w:proofErr w:type="spellEnd"/>
+      <w:r>
+        <w:rPr>
+          <w:rFonts w:asciiTheme="minorHAnsi" w:hAnsiTheme="minorHAnsi" w:cstheme="minorHAnsi"/>
+        </w:rPr>
+        <w:t xml:space="preserve"> with the updated value.</w:t>
       </w:r>
     </w:p>
     <w:p>
@@ -11258,7 +12196,21 @@
         <w:rPr>
           <w:rFonts w:asciiTheme="minorHAnsi" w:hAnsiTheme="minorHAnsi" w:cstheme="minorHAnsi"/>
         </w:rPr>
-        <w:t>b. Please comment on any particular challenges you faced in completing this activity.</w:t>
+        <w:t xml:space="preserve">b. Please comment on any </w:t>
+      </w:r>
+      <w:proofErr w:type="gramStart"/>
+      <w:r>
+        <w:rPr>
+          <w:rFonts w:asciiTheme="minorHAnsi" w:hAnsiTheme="minorHAnsi" w:cstheme="minorHAnsi"/>
+        </w:rPr>
+        <w:t>particular challenges</w:t>
+      </w:r>
+      <w:proofErr w:type="gramEnd"/>
+      <w:r>
+        <w:rPr>
+          <w:rFonts w:asciiTheme="minorHAnsi" w:hAnsiTheme="minorHAnsi" w:cstheme="minorHAnsi"/>
+        </w:rPr>
+        <w:t xml:space="preserve"> you faced in completing this activity.</w:t>
       </w:r>
     </w:p>
     <w:p>
@@ -11435,7 +12387,47 @@
           <w:sz w:val="18"/>
           <w:szCs w:val="18"/>
         </w:rPr>
-        <w:t>Creative Commons Attribution-NonCommercial-ShareAlike 4.0 International License</w:t>
+        <w:t>Creative Commons Attribution-</w:t>
+      </w:r>
+      <w:proofErr w:type="spellStart"/>
+      <w:r>
+        <w:rPr>
+          <w:rStyle w:val="Hyperlink"/>
+          <w:color w:val="049CCF"/>
+          <w:sz w:val="18"/>
+          <w:szCs w:val="18"/>
+        </w:rPr>
+        <w:t>NonCommercial</w:t>
+      </w:r>
+      <w:proofErr w:type="spellEnd"/>
+      <w:r>
+        <w:rPr>
+          <w:rStyle w:val="Hyperlink"/>
+          <w:color w:val="049CCF"/>
+          <w:sz w:val="18"/>
+          <w:szCs w:val="18"/>
+        </w:rPr>
+        <w:t>-</w:t>
+      </w:r>
+      <w:proofErr w:type="spellStart"/>
+      <w:r>
+        <w:rPr>
+          <w:rStyle w:val="Hyperlink"/>
+          <w:color w:val="049CCF"/>
+          <w:sz w:val="18"/>
+          <w:szCs w:val="18"/>
+        </w:rPr>
+        <w:t>ShareAlike</w:t>
+      </w:r>
+      <w:proofErr w:type="spellEnd"/>
+      <w:r>
+        <w:rPr>
+          <w:rStyle w:val="Hyperlink"/>
+          <w:color w:val="049CCF"/>
+          <w:sz w:val="18"/>
+          <w:szCs w:val="18"/>
+        </w:rPr>
+        <w:t xml:space="preserve"> 4.0 International License</w:t>
       </w:r>
     </w:hyperlink>
     <w:r>

</xml_diff>

<commit_message>
Typo fixes in FDSchool Activity 08
</commit_message>
<xml_diff>
--- a/farmdata2/farmdata2_modules/fd2_school/activities/08-FD2ComponentsSpike.docx
+++ b/farmdata2/farmdata2_modules/fd2_school/activities/08-FD2ComponentsSpike.docx
@@ -3809,7 +3809,19 @@
         <w:rPr>
           <w:rFonts w:asciiTheme="minorHAnsi" w:hAnsiTheme="minorHAnsi"/>
         </w:rPr>
-        <w:t xml:space="preserve"> to the FD2 School tab.  Have the contents of this new tab be contained in the directory cypress with the page content provided by the file </w:t>
+        <w:t xml:space="preserve"> to the FD2 School tab.  Have the contents of this new tab be contained in the directory </w:t>
+      </w:r>
+      <w:r>
+        <w:rPr>
+          <w:rFonts w:ascii="Courier" w:hAnsi="Courier"/>
+        </w:rPr>
+        <w:t>fd2</w:t>
+      </w:r>
+      <w:r>
+        <w:rPr>
+          <w:rFonts w:asciiTheme="minorHAnsi" w:hAnsiTheme="minorHAnsi"/>
+        </w:rPr>
+        <w:t xml:space="preserve"> with the page content provided by the file </w:t>
       </w:r>
       <w:r>
         <w:rPr>
@@ -5431,7 +5443,19 @@
         <w:rPr>
           <w:rFonts w:asciiTheme="minorHAnsi" w:hAnsiTheme="minorHAnsi" w:cstheme="minorHAnsi"/>
         </w:rPr>
-        <w:t xml:space="preserve"> just “BROCOLLI” or “ALL” crops). </w:t>
+        <w:t xml:space="preserve"> just “BROCOLLI” or “A</w:t>
+      </w:r>
+      <w:r>
+        <w:rPr>
+          <w:rFonts w:asciiTheme="minorHAnsi" w:hAnsiTheme="minorHAnsi" w:cstheme="minorHAnsi"/>
+        </w:rPr>
+        <w:t>ll</w:t>
+      </w:r>
+      <w:r>
+        <w:rPr>
+          <w:rFonts w:asciiTheme="minorHAnsi" w:hAnsiTheme="minorHAnsi" w:cstheme="minorHAnsi"/>
+        </w:rPr>
+        <w:t xml:space="preserve">” crops). </w:t>
       </w:r>
     </w:p>
     <w:p>
@@ -7429,7 +7453,19 @@
         <w:rPr>
           <w:rFonts w:asciiTheme="minorHAnsi" w:hAnsiTheme="minorHAnsi" w:cstheme="minorHAnsi"/>
         </w:rPr>
-        <w:t xml:space="preserve">28. Some of the differences that you may have noticed are because the table that is displayed in the Seeing Report is not a plain HTML table like the one that you created. It is created by a Vue component.  This is what gives it its style (red headings, alternating rows highlighted) and its functionality (check boxes for the rows, export and delete buttons at the top and the edit button on the right).  </w:t>
+        <w:t>28. Some of the differences that you may have noticed are because the table that is displayed in the See</w:t>
+      </w:r>
+      <w:r>
+        <w:rPr>
+          <w:rFonts w:asciiTheme="minorHAnsi" w:hAnsiTheme="minorHAnsi" w:cstheme="minorHAnsi"/>
+        </w:rPr>
+        <w:t>d</w:t>
+      </w:r>
+      <w:r>
+        <w:rPr>
+          <w:rFonts w:asciiTheme="minorHAnsi" w:hAnsiTheme="minorHAnsi" w:cstheme="minorHAnsi"/>
+        </w:rPr>
+        <w:t xml:space="preserve">ing Report is not a plain HTML table like the one that you created. It is created by a Vue component.  This is what gives it its style (red headings, alternating rows highlighted) and its functionality (check boxes for the rows, export and delete buttons at the top and the edit button on the right).  </w:t>
       </w:r>
     </w:p>
     <w:p>
@@ -8681,6 +8717,9 @@
         <w:tc>
           <w:tcPr>
             <w:tcW w:w="704" w:type="dxa"/>
+            <w:tcBorders>
+              <w:top w:val="thinThickThinMediumGap" w:sz="24" w:space="0" w:color="0070C0"/>
+            </w:tcBorders>
           </w:tcPr>
           <w:p>
             <w:pPr>
@@ -8694,6 +8733,7 @@
           <w:tcPr>
             <w:tcW w:w="4866" w:type="dxa"/>
             <w:tcBorders>
+              <w:top w:val="thinThickThinMediumGap" w:sz="24" w:space="0" w:color="0070C0"/>
               <w:bottom w:val="single" w:sz="2" w:space="0" w:color="auto"/>
             </w:tcBorders>
           </w:tcPr>
@@ -8710,6 +8750,7 @@
             <w:tcW w:w="2906" w:type="dxa"/>
             <w:gridSpan w:val="2"/>
             <w:tcBorders>
+              <w:top w:val="thinThickThinMediumGap" w:sz="24" w:space="0" w:color="0070C0"/>
               <w:bottom w:val="single" w:sz="2" w:space="0" w:color="auto"/>
             </w:tcBorders>
           </w:tcPr>
@@ -8724,6 +8765,9 @@
         <w:tc>
           <w:tcPr>
             <w:tcW w:w="704" w:type="dxa"/>
+            <w:tcBorders>
+              <w:top w:val="thinThickThinMediumGap" w:sz="24" w:space="0" w:color="0070C0"/>
+            </w:tcBorders>
           </w:tcPr>
           <w:p>
             <w:pPr>
@@ -8921,7 +8965,19 @@
               <w:rPr>
                 <w:rFonts w:asciiTheme="minorHAnsi" w:hAnsiTheme="minorHAnsi" w:cstheme="minorHAnsi"/>
               </w:rPr>
-              <w:t>Which column is not editable?</w:t>
+              <w:t>Which column</w:t>
+            </w:r>
+            <w:r>
+              <w:rPr>
+                <w:rFonts w:asciiTheme="minorHAnsi" w:hAnsiTheme="minorHAnsi" w:cstheme="minorHAnsi"/>
+              </w:rPr>
+              <w:t xml:space="preserve"> is </w:t>
+            </w:r>
+            <w:r>
+              <w:rPr>
+                <w:rFonts w:asciiTheme="minorHAnsi" w:hAnsiTheme="minorHAnsi" w:cstheme="minorHAnsi"/>
+              </w:rPr>
+              <w:t>not editable?</w:t>
             </w:r>
           </w:p>
         </w:tc>
@@ -8996,7 +9052,19 @@
               <w:rPr>
                 <w:rFonts w:asciiTheme="minorHAnsi" w:hAnsiTheme="minorHAnsi" w:cstheme="minorHAnsi"/>
               </w:rPr>
-              <w:t>Which column is editable using a dropdown?</w:t>
+              <w:t>Which colum</w:t>
+            </w:r>
+            <w:r>
+              <w:rPr>
+                <w:rFonts w:asciiTheme="minorHAnsi" w:hAnsiTheme="minorHAnsi" w:cstheme="minorHAnsi"/>
+              </w:rPr>
+              <w:t>ns are</w:t>
+            </w:r>
+            <w:r>
+              <w:rPr>
+                <w:rFonts w:asciiTheme="minorHAnsi" w:hAnsiTheme="minorHAnsi" w:cstheme="minorHAnsi"/>
+              </w:rPr>
+              <w:t xml:space="preserve"> editable using a dropdown?</w:t>
             </w:r>
           </w:p>
         </w:tc>
@@ -9146,7 +9214,31 @@
               <w:rPr>
                 <w:rFonts w:asciiTheme="minorHAnsi" w:hAnsiTheme="minorHAnsi" w:cstheme="minorHAnsi"/>
               </w:rPr>
-              <w:t>Which item in the table has been purchased?</w:t>
+              <w:t>Which item</w:t>
+            </w:r>
+            <w:r>
+              <w:rPr>
+                <w:rFonts w:asciiTheme="minorHAnsi" w:hAnsiTheme="minorHAnsi" w:cstheme="minorHAnsi"/>
+              </w:rPr>
+              <w:t>s</w:t>
+            </w:r>
+            <w:r>
+              <w:rPr>
+                <w:rFonts w:asciiTheme="minorHAnsi" w:hAnsiTheme="minorHAnsi" w:cstheme="minorHAnsi"/>
+              </w:rPr>
+              <w:t xml:space="preserve"> in the table ha</w:t>
+            </w:r>
+            <w:r>
+              <w:rPr>
+                <w:rFonts w:asciiTheme="minorHAnsi" w:hAnsiTheme="minorHAnsi" w:cstheme="minorHAnsi"/>
+              </w:rPr>
+              <w:t>ve</w:t>
+            </w:r>
+            <w:r>
+              <w:rPr>
+                <w:rFonts w:asciiTheme="minorHAnsi" w:hAnsiTheme="minorHAnsi" w:cstheme="minorHAnsi"/>
+              </w:rPr>
+              <w:t xml:space="preserve"> been purchased?</w:t>
             </w:r>
           </w:p>
         </w:tc>
@@ -9188,6 +9280,9 @@
         <w:tc>
           <w:tcPr>
             <w:tcW w:w="704" w:type="dxa"/>
+            <w:tcBorders>
+              <w:bottom w:val="thinThickThinMediumGap" w:sz="24" w:space="0" w:color="0070C0"/>
+            </w:tcBorders>
           </w:tcPr>
           <w:p>
             <w:pPr>
@@ -9202,6 +9297,7 @@
             <w:tcW w:w="4866" w:type="dxa"/>
             <w:tcBorders>
               <w:top w:val="single" w:sz="2" w:space="0" w:color="auto"/>
+              <w:bottom w:val="thinThickThinMediumGap" w:sz="24" w:space="0" w:color="0070C0"/>
             </w:tcBorders>
           </w:tcPr>
           <w:p>
@@ -9218,6 +9314,7 @@
             <w:gridSpan w:val="2"/>
             <w:tcBorders>
               <w:top w:val="single" w:sz="2" w:space="0" w:color="auto"/>
+              <w:bottom w:val="thinThickThinMediumGap" w:sz="24" w:space="0" w:color="0070C0"/>
             </w:tcBorders>
           </w:tcPr>
           <w:p>
@@ -9231,6 +9328,9 @@
         <w:tc>
           <w:tcPr>
             <w:tcW w:w="704" w:type="dxa"/>
+            <w:tcBorders>
+              <w:bottom w:val="thinThickThinMediumGap" w:sz="24" w:space="0" w:color="0070C0"/>
+            </w:tcBorders>
           </w:tcPr>
           <w:p>
             <w:pPr>

</xml_diff>

<commit_message>
Clarified use of > in FD2 School activity 08.
</commit_message>
<xml_diff>
--- a/farmdata2/farmdata2_modules/fd2_school/activities/08-FD2ComponentsSpike.docx
+++ b/farmdata2/farmdata2_modules/fd2_school/activities/08-FD2ComponentsSpike.docx
@@ -6715,13 +6715,7 @@
         <w:rPr>
           <w:rFonts w:asciiTheme="minorHAnsi" w:hAnsiTheme="minorHAnsi" w:cstheme="minorHAnsi"/>
         </w:rPr>
-        <w:t xml:space="preserve">b. </w:t>
-      </w:r>
-      <w:r>
-        <w:rPr>
-          <w:rFonts w:asciiTheme="minorHAnsi" w:hAnsiTheme="minorHAnsi" w:cstheme="minorHAnsi"/>
-        </w:rPr>
-        <w:t xml:space="preserve">To access an element inside of a component using its </w:t>
+        <w:t xml:space="preserve">b. If the </w:t>
       </w:r>
       <w:r>
         <w:rPr>
@@ -6733,7 +6727,277 @@
         <w:rPr>
           <w:rFonts w:asciiTheme="minorHAnsi" w:hAnsiTheme="minorHAnsi" w:cstheme="minorHAnsi"/>
         </w:rPr>
-        <w:t xml:space="preserve"> tag you </w:t>
+        <w:t xml:space="preserve"> attribute for the element you want is unique in your page you can access it using </w:t>
+      </w:r>
+      <w:proofErr w:type="spellStart"/>
+      <w:r>
+        <w:rPr>
+          <w:rFonts w:ascii="Courier" w:hAnsi="Courier" w:cstheme="minorHAnsi"/>
+        </w:rPr>
+        <w:t>cy.get</w:t>
+      </w:r>
+      <w:proofErr w:type="spellEnd"/>
+      <w:r>
+        <w:rPr>
+          <w:rFonts w:asciiTheme="minorHAnsi" w:hAnsiTheme="minorHAnsi" w:cstheme="minorHAnsi"/>
+        </w:rPr>
+        <w:t xml:space="preserve"> just as we have in our earlier tests.  For example, to get the 3</w:t>
+      </w:r>
+      <w:r>
+        <w:rPr>
+          <w:rFonts w:asciiTheme="minorHAnsi" w:hAnsiTheme="minorHAnsi" w:cstheme="minorHAnsi"/>
+          <w:vertAlign w:val="superscript"/>
+        </w:rPr>
+        <w:t>rd</w:t>
+      </w:r>
+      <w:r>
+        <w:rPr>
+          <w:rFonts w:asciiTheme="minorHAnsi" w:hAnsiTheme="minorHAnsi" w:cstheme="minorHAnsi"/>
+        </w:rPr>
+        <w:t xml:space="preserve"> </w:t>
+      </w:r>
+      <w:r>
+        <w:rPr>
+          <w:rFonts w:ascii="Courier" w:hAnsi="Courier" w:cstheme="minorHAnsi"/>
+        </w:rPr>
+        <w:t>&lt;option&gt;</w:t>
+      </w:r>
+      <w:r>
+        <w:rPr>
+          <w:rFonts w:asciiTheme="minorHAnsi" w:hAnsiTheme="minorHAnsi" w:cstheme="minorHAnsi"/>
+        </w:rPr>
+        <w:t xml:space="preserve"> element in a </w:t>
+      </w:r>
+      <w:proofErr w:type="spellStart"/>
+      <w:r>
+        <w:rPr>
+          <w:rFonts w:ascii="Courier" w:hAnsi="Courier" w:cstheme="minorHAnsi"/>
+        </w:rPr>
+        <w:t>DropdownWithAllComponent</w:t>
+      </w:r>
+      <w:proofErr w:type="spellEnd"/>
+      <w:r>
+        <w:rPr>
+          <w:rFonts w:asciiTheme="minorHAnsi" w:hAnsiTheme="minorHAnsi" w:cstheme="minorHAnsi"/>
+        </w:rPr>
+        <w:t xml:space="preserve"> you could use:</w:t>
+      </w:r>
+    </w:p>
+    <w:p>
+      <w:pPr>
+        <w:ind w:left="360"/>
+        <w:rPr>
+          <w:rFonts w:asciiTheme="minorHAnsi" w:hAnsiTheme="minorHAnsi" w:cstheme="minorHAnsi"/>
+        </w:rPr>
+      </w:pPr>
+    </w:p>
+    <w:p>
+      <w:pPr>
+        <w:ind w:left="360" w:firstLine="360"/>
+        <w:rPr>
+          <w:rFonts w:ascii="Courier" w:hAnsi="Courier" w:cstheme="minorHAnsi"/>
+        </w:rPr>
+      </w:pPr>
+      <w:proofErr w:type="spellStart"/>
+      <w:r>
+        <w:rPr>
+          <w:rFonts w:ascii="Courier" w:hAnsi="Courier" w:cstheme="minorHAnsi"/>
+        </w:rPr>
+        <w:t>cy.get</w:t>
+      </w:r>
+      <w:proofErr w:type="spellEnd"/>
+      <w:r>
+        <w:rPr>
+          <w:rFonts w:ascii="Courier" w:hAnsi="Courier" w:cstheme="minorHAnsi"/>
+        </w:rPr>
+        <w:t>("[data-cy=option2]")</w:t>
+      </w:r>
+    </w:p>
+    <w:p>
+      <w:pPr>
+        <w:ind w:left="360"/>
+        <w:rPr>
+          <w:rFonts w:asciiTheme="minorHAnsi" w:hAnsiTheme="minorHAnsi" w:cstheme="minorHAnsi"/>
+        </w:rPr>
+      </w:pPr>
+    </w:p>
+    <w:p>
+      <w:pPr>
+        <w:ind w:left="360"/>
+        <w:rPr>
+          <w:rFonts w:asciiTheme="minorHAnsi" w:hAnsiTheme="minorHAnsi" w:cstheme="minorHAnsi"/>
+        </w:rPr>
+      </w:pPr>
+      <w:r>
+        <w:rPr>
+          <w:rFonts w:asciiTheme="minorHAnsi" w:hAnsiTheme="minorHAnsi" w:cstheme="minorHAnsi"/>
+        </w:rPr>
+        <w:t xml:space="preserve">However, if you happen to have multiple </w:t>
+      </w:r>
+      <w:proofErr w:type="spellStart"/>
+      <w:r>
+        <w:rPr>
+          <w:rFonts w:ascii="Courier" w:hAnsi="Courier" w:cstheme="minorHAnsi"/>
+        </w:rPr>
+        <w:t>DropdownWithAllComponents</w:t>
+      </w:r>
+      <w:proofErr w:type="spellEnd"/>
+      <w:r>
+        <w:rPr>
+          <w:rFonts w:asciiTheme="minorHAnsi" w:hAnsiTheme="minorHAnsi" w:cstheme="minorHAnsi"/>
+        </w:rPr>
+        <w:t xml:space="preserve"> in your page (</w:t>
+      </w:r>
+      <w:proofErr w:type="gramStart"/>
+      <w:r>
+        <w:rPr>
+          <w:rFonts w:asciiTheme="minorHAnsi" w:hAnsiTheme="minorHAnsi" w:cstheme="minorHAnsi"/>
+        </w:rPr>
+        <w:t>e.g.</w:t>
+      </w:r>
+      <w:proofErr w:type="gramEnd"/>
+      <w:r>
+        <w:rPr>
+          <w:rFonts w:asciiTheme="minorHAnsi" w:hAnsiTheme="minorHAnsi" w:cstheme="minorHAnsi"/>
+        </w:rPr>
+        <w:t xml:space="preserve"> one for Crops and one for Areas), then there would be multiple </w:t>
+      </w:r>
+      <w:r>
+        <w:rPr>
+          <w:rFonts w:ascii="Courier" w:hAnsi="Courier" w:cstheme="minorHAnsi"/>
+        </w:rPr>
+        <w:t>&lt;option&gt;</w:t>
+      </w:r>
+      <w:r>
+        <w:rPr>
+          <w:rFonts w:asciiTheme="minorHAnsi" w:hAnsiTheme="minorHAnsi" w:cstheme="minorHAnsi"/>
+        </w:rPr>
+        <w:t xml:space="preserve"> elements </w:t>
+      </w:r>
+      <w:r>
+        <w:rPr>
+          <w:rFonts w:asciiTheme="minorHAnsi" w:hAnsiTheme="minorHAnsi" w:cstheme="minorHAnsi"/>
+        </w:rPr>
+        <w:lastRenderedPageBreak/>
+        <w:t xml:space="preserve">with the </w:t>
+      </w:r>
+      <w:r>
+        <w:rPr>
+          <w:rFonts w:ascii="Courier" w:hAnsi="Courier" w:cstheme="minorHAnsi"/>
+        </w:rPr>
+        <w:t>data-cy</w:t>
+      </w:r>
+      <w:r>
+        <w:rPr>
+          <w:rFonts w:asciiTheme="minorHAnsi" w:hAnsiTheme="minorHAnsi" w:cstheme="minorHAnsi"/>
+        </w:rPr>
+        <w:t xml:space="preserve"> value </w:t>
+      </w:r>
+      <w:r>
+        <w:rPr>
+          <w:rFonts w:ascii="Courier" w:hAnsi="Courier" w:cstheme="minorHAnsi"/>
+        </w:rPr>
+        <w:t>option2</w:t>
+      </w:r>
+      <w:r>
+        <w:rPr>
+          <w:rFonts w:asciiTheme="minorHAnsi" w:hAnsiTheme="minorHAnsi" w:cstheme="minorHAnsi"/>
+        </w:rPr>
+        <w:t xml:space="preserve">.  In cases such as that, </w:t>
+      </w:r>
+      <w:r>
+        <w:rPr>
+          <w:rFonts w:asciiTheme="minorHAnsi" w:hAnsiTheme="minorHAnsi" w:cstheme="minorHAnsi"/>
+        </w:rPr>
+        <w:t xml:space="preserve">we need to be able to unambiguously specify which </w:t>
+      </w:r>
+      <w:r>
+        <w:rPr>
+          <w:rFonts w:ascii="Courier" w:hAnsi="Courier" w:cstheme="minorHAnsi"/>
+        </w:rPr>
+        <w:t>&lt;option&gt;</w:t>
+      </w:r>
+      <w:r>
+        <w:rPr>
+          <w:rFonts w:asciiTheme="minorHAnsi" w:hAnsiTheme="minorHAnsi" w:cstheme="minorHAnsi"/>
+        </w:rPr>
+        <w:t xml:space="preserve"> element we want.  </w:t>
+      </w:r>
+    </w:p>
+    <w:p>
+      <w:pPr>
+        <w:ind w:left="360"/>
+        <w:rPr>
+          <w:rFonts w:asciiTheme="minorHAnsi" w:hAnsiTheme="minorHAnsi" w:cstheme="minorHAnsi"/>
+        </w:rPr>
+      </w:pPr>
+    </w:p>
+    <w:p>
+      <w:pPr>
+        <w:ind w:left="360"/>
+        <w:rPr>
+          <w:rFonts w:asciiTheme="minorHAnsi" w:hAnsiTheme="minorHAnsi" w:cstheme="minorHAnsi"/>
+        </w:rPr>
+      </w:pPr>
+      <w:r>
+        <w:rPr>
+          <w:rFonts w:asciiTheme="minorHAnsi" w:hAnsiTheme="minorHAnsi" w:cstheme="minorHAnsi"/>
+        </w:rPr>
+        <w:t xml:space="preserve">The </w:t>
+      </w:r>
+      <w:proofErr w:type="spellStart"/>
+      <w:r>
+        <w:rPr>
+          <w:rFonts w:ascii="Courier" w:hAnsi="Courier" w:cstheme="minorHAnsi"/>
+        </w:rPr>
+        <w:t>cy.get</w:t>
+      </w:r>
+      <w:proofErr w:type="spellEnd"/>
+      <w:r>
+        <w:rPr>
+          <w:rFonts w:asciiTheme="minorHAnsi" w:hAnsiTheme="minorHAnsi" w:cstheme="minorHAnsi"/>
+        </w:rPr>
+        <w:t xml:space="preserve"> function has an </w:t>
+      </w:r>
+      <w:r>
+        <w:rPr>
+          <w:rFonts w:ascii="Courier" w:hAnsi="Courier" w:cstheme="minorHAnsi"/>
+        </w:rPr>
+        <w:t>&gt;</w:t>
+      </w:r>
+      <w:r>
+        <w:rPr>
+          <w:rFonts w:asciiTheme="minorHAnsi" w:hAnsiTheme="minorHAnsi" w:cstheme="minorHAnsi"/>
+        </w:rPr>
+        <w:t xml:space="preserve"> operator that is used to access elements that are nested inside of other elements.  So, if you have multiple </w:t>
+      </w:r>
+      <w:proofErr w:type="spellStart"/>
+      <w:r>
+        <w:rPr>
+          <w:rFonts w:ascii="Courier" w:hAnsi="Courier" w:cstheme="minorHAnsi"/>
+        </w:rPr>
+        <w:t>DropdownWithAllComponents</w:t>
+      </w:r>
+      <w:proofErr w:type="spellEnd"/>
+      <w:r>
+        <w:rPr>
+          <w:rFonts w:asciiTheme="minorHAnsi" w:hAnsiTheme="minorHAnsi" w:cstheme="minorHAnsi"/>
+        </w:rPr>
+        <w:t xml:space="preserve">, you </w:t>
+      </w:r>
+      <w:proofErr w:type="gramStart"/>
+      <w:r>
+        <w:rPr>
+          <w:rFonts w:asciiTheme="minorHAnsi" w:hAnsiTheme="minorHAnsi" w:cstheme="minorHAnsi"/>
+        </w:rPr>
+        <w:t>would</w:t>
+      </w:r>
+      <w:proofErr w:type="gramEnd"/>
+      <w:r>
+        <w:rPr>
+          <w:rFonts w:asciiTheme="minorHAnsi" w:hAnsiTheme="minorHAnsi" w:cstheme="minorHAnsi"/>
+        </w:rPr>
+        <w:t xml:space="preserve"> first </w:t>
       </w:r>
       <w:r>
         <w:rPr>
@@ -6769,7 +7033,7 @@
         <w:rPr>
           <w:rFonts w:asciiTheme="minorHAnsi" w:hAnsiTheme="minorHAnsi" w:cstheme="minorHAnsi"/>
         </w:rPr>
-        <w:t>any nested</w:t>
+        <w:t>nested</w:t>
       </w:r>
       <w:r>
         <w:rPr>
@@ -7004,7 +7268,6 @@
         <w:rPr>
           <w:rFonts w:ascii="Courier" w:hAnsi="Courier" w:cstheme="minorHAnsi"/>
         </w:rPr>
-        <w:lastRenderedPageBreak/>
         <w:t>d</w:t>
       </w:r>
       <w:r>
@@ -7189,7 +7452,25 @@
         <w:rPr>
           <w:rFonts w:asciiTheme="minorHAnsi" w:hAnsiTheme="minorHAnsi" w:cstheme="minorHAnsi"/>
         </w:rPr>
-        <w:t>Modify the test that failed so that it passes. The working test should:</w:t>
+        <w:t>Use the above techniques to m</w:t>
+      </w:r>
+      <w:r>
+        <w:rPr>
+          <w:rFonts w:asciiTheme="minorHAnsi" w:hAnsiTheme="minorHAnsi" w:cstheme="minorHAnsi"/>
+        </w:rPr>
+        <w:t xml:space="preserve">odify </w:t>
+      </w:r>
+      <w:r>
+        <w:rPr>
+          <w:rFonts w:asciiTheme="minorHAnsi" w:hAnsiTheme="minorHAnsi" w:cstheme="minorHAnsi"/>
+        </w:rPr>
+        <w:t>your</w:t>
+      </w:r>
+      <w:r>
+        <w:rPr>
+          <w:rFonts w:asciiTheme="minorHAnsi" w:hAnsiTheme="minorHAnsi" w:cstheme="minorHAnsi"/>
+        </w:rPr>
+        <w:t xml:space="preserve"> test that failed so that it passes. The working test should:</w:t>
       </w:r>
     </w:p>
     <w:p>
@@ -7465,7 +7746,14 @@
         <w:rPr>
           <w:rFonts w:asciiTheme="minorHAnsi" w:hAnsiTheme="minorHAnsi" w:cstheme="minorHAnsi"/>
         </w:rPr>
-        <w:t xml:space="preserve">ing Report is not a plain HTML table like the one that you created. It is created by a Vue component.  This is what gives it its style (red headings, alternating rows highlighted) and its functionality (check boxes for the rows, export and delete buttons at the top and the edit button on the right).  </w:t>
+        <w:t xml:space="preserve">ing Report is not a plain HTML table like the one that you created. It is created by a Vue component.  This is what gives it its style (red headings, alternating rows highlighted) and </w:t>
+      </w:r>
+      <w:r>
+        <w:rPr>
+          <w:rFonts w:asciiTheme="minorHAnsi" w:hAnsiTheme="minorHAnsi" w:cstheme="minorHAnsi"/>
+        </w:rPr>
+        <w:lastRenderedPageBreak/>
+        <w:t xml:space="preserve">its functionality (check boxes for the rows, export and delete buttons at the top and the edit button on the right).  </w:t>
       </w:r>
     </w:p>
     <w:p>
@@ -9657,6 +9945,7 @@
         <w:rPr>
           <w:rFonts w:cstheme="minorHAnsi"/>
         </w:rPr>
+        <w:lastRenderedPageBreak/>
         <w:t xml:space="preserve">Clean up your page by removing the old HTML table and any Vue </w:t>
       </w:r>
       <w:r>
@@ -10586,6 +10875,7 @@
         <w:rPr>
           <w:rFonts w:cstheme="minorHAnsi"/>
         </w:rPr>
+        <w:lastRenderedPageBreak/>
         <w:t>S</w:t>
       </w:r>
       <w:r>
@@ -10835,7 +11125,6 @@
         <w:rPr>
           <w:rFonts w:asciiTheme="minorHAnsi" w:hAnsiTheme="minorHAnsi" w:cstheme="minorHAnsi"/>
         </w:rPr>
-        <w:lastRenderedPageBreak/>
         <w:t>39</w:t>
       </w:r>
       <w:r>
@@ -10850,20 +11139,6 @@
         </w:rPr>
         <w:t>ommit your changes to your feature branch with a meaningful commit message that describes what you have done and push it to your origin to update your PR.</w:t>
       </w:r>
-    </w:p>
-    <w:p>
-      <w:pPr>
-        <w:rPr>
-          <w:rFonts w:asciiTheme="minorHAnsi" w:hAnsiTheme="minorHAnsi" w:cstheme="minorHAnsi"/>
-        </w:rPr>
-      </w:pPr>
-    </w:p>
-    <w:p>
-      <w:pPr>
-        <w:rPr>
-          <w:rFonts w:asciiTheme="minorHAnsi" w:hAnsiTheme="minorHAnsi" w:cstheme="minorHAnsi"/>
-        </w:rPr>
-      </w:pPr>
     </w:p>
     <w:p>
       <w:pPr>
@@ -11838,7 +12113,14 @@
         <w:rPr>
           <w:rFonts w:asciiTheme="minorHAnsi" w:hAnsiTheme="minorHAnsi" w:cstheme="minorHAnsi"/>
         </w:rPr>
-        <w:t xml:space="preserve">.  This caused your computed property and then the rendered table to update.  So, you no longer see those rows.  However, you did not remove them from the database.  Thus, if you were to reload the page and generate the report again, those rows would return.  </w:t>
+        <w:t xml:space="preserve">.  This caused your computed property and then the rendered table to update.  So, you no longer see those </w:t>
+      </w:r>
+      <w:r>
+        <w:rPr>
+          <w:rFonts w:asciiTheme="minorHAnsi" w:hAnsiTheme="minorHAnsi" w:cstheme="minorHAnsi"/>
+        </w:rPr>
+        <w:lastRenderedPageBreak/>
+        <w:t xml:space="preserve">rows.  However, you did not remove them from the database.  Thus, if you were to reload the page and generate the report again, those rows would return.  </w:t>
       </w:r>
     </w:p>
     <w:p>
@@ -11965,7 +12247,6 @@
         <w:rPr>
           <w:rFonts w:asciiTheme="minorHAnsi" w:hAnsiTheme="minorHAnsi" w:cstheme="minorHAnsi"/>
         </w:rPr>
-        <w:lastRenderedPageBreak/>
         <w:t>b</w:t>
       </w:r>
       <w:r>

</xml_diff>

<commit_message>
Added clarification to FD2School 08 question #31
</commit_message>
<xml_diff>
--- a/farmdata2/farmdata2_modules/fd2_school/activities/08-FD2ComponentsSpike.docx
+++ b/farmdata2/farmdata2_modules/fd2_school/activities/08-FD2ComponentsSpike.docx
@@ -9946,6 +9946,38 @@
           <w:rFonts w:cstheme="minorHAnsi"/>
         </w:rPr>
         <w:lastRenderedPageBreak/>
+        <w:t xml:space="preserve">Check that your table includes rows for </w:t>
+      </w:r>
+      <w:proofErr w:type="gramStart"/>
+      <w:r>
+        <w:rPr>
+          <w:rFonts w:cstheme="minorHAnsi"/>
+        </w:rPr>
+        <w:t>all of</w:t>
+      </w:r>
+      <w:proofErr w:type="gramEnd"/>
+      <w:r>
+        <w:rPr>
+          <w:rFonts w:cstheme="minorHAnsi"/>
+        </w:rPr>
+        <w:t xml:space="preserve"> the crops when the “All” option is selected and just for one crop when a specific crop is selected.  If not, then modify the computed property that is adding the rows so that the table displays the correct rows.</w:t>
+      </w:r>
+    </w:p>
+    <w:p>
+      <w:pPr>
+        <w:pStyle w:val="ListParagraph"/>
+        <w:numPr>
+          <w:ilvl w:val="0"/>
+          <w:numId w:val="8"/>
+        </w:numPr>
+        <w:rPr>
+          <w:rFonts w:cstheme="minorHAnsi"/>
+        </w:rPr>
+      </w:pPr>
+      <w:r>
+        <w:rPr>
+          <w:rFonts w:cstheme="minorHAnsi"/>
+        </w:rPr>
         <w:t xml:space="preserve">Clean up your page by removing the old HTML table and any Vue </w:t>
       </w:r>
       <w:r>
@@ -10797,6 +10829,7 @@
         <w:rPr>
           <w:rFonts w:asciiTheme="minorHAnsi" w:hAnsiTheme="minorHAnsi" w:cstheme="minorHAnsi"/>
         </w:rPr>
+        <w:lastRenderedPageBreak/>
         <w:t>38.</w:t>
       </w:r>
       <w:r>
@@ -10875,7 +10908,6 @@
         <w:rPr>
           <w:rFonts w:cstheme="minorHAnsi"/>
         </w:rPr>
-        <w:lastRenderedPageBreak/>
         <w:t>S</w:t>
       </w:r>
       <w:r>
@@ -11472,7 +11504,14 @@
         <w:rPr>
           <w:rFonts w:asciiTheme="minorHAnsi" w:hAnsiTheme="minorHAnsi" w:cstheme="minorHAnsi"/>
         </w:rPr>
-        <w:t>. Most of the tables in FarmData2 allow the user to delete rows from the table.  For example, in both the UI sub-tab and in the Seeding Report you can select rows by their check boxes in the leftmost column and then click the delete (</w:t>
+        <w:t xml:space="preserve">. Most of the tables in FarmData2 allow the user to delete rows from the table.  For example, in both the UI sub-tab and in the Seeding Report you can select rows by their check boxes in the </w:t>
+      </w:r>
+      <w:r>
+        <w:rPr>
+          <w:rFonts w:asciiTheme="minorHAnsi" w:hAnsiTheme="minorHAnsi" w:cstheme="minorHAnsi"/>
+        </w:rPr>
+        <w:lastRenderedPageBreak/>
+        <w:t>leftmost column and then click the delete (</w:t>
       </w:r>
       <w:proofErr w:type="gramStart"/>
       <w:r>
@@ -12051,6 +12090,7 @@
         <w:rPr>
           <w:rFonts w:asciiTheme="minorHAnsi" w:hAnsiTheme="minorHAnsi" w:cstheme="minorHAnsi"/>
         </w:rPr>
+        <w:lastRenderedPageBreak/>
         <w:t>44</w:t>
       </w:r>
       <w:r>
@@ -12113,14 +12153,7 @@
         <w:rPr>
           <w:rFonts w:asciiTheme="minorHAnsi" w:hAnsiTheme="minorHAnsi" w:cstheme="minorHAnsi"/>
         </w:rPr>
-        <w:t xml:space="preserve">.  This caused your computed property and then the rendered table to update.  So, you no longer see those </w:t>
-      </w:r>
-      <w:r>
-        <w:rPr>
-          <w:rFonts w:asciiTheme="minorHAnsi" w:hAnsiTheme="minorHAnsi" w:cstheme="minorHAnsi"/>
-        </w:rPr>
-        <w:lastRenderedPageBreak/>
-        <w:t xml:space="preserve">rows.  However, you did not remove them from the database.  Thus, if you were to reload the page and generate the report again, those rows would return.  </w:t>
+        <w:t xml:space="preserve">.  This caused your computed property and then the rendered table to update.  So, you no longer see those rows.  However, you did not remove them from the database.  Thus, if you were to reload the page and generate the report again, those rows would return.  </w:t>
       </w:r>
     </w:p>
     <w:p>
@@ -12505,6 +12538,7 @@
           <w:b/>
           <w:bCs/>
         </w:rPr>
+        <w:lastRenderedPageBreak/>
         <w:t>Optional:</w:t>
       </w:r>
       <w:r>

</xml_diff>